<commit_message>
Creado el archivo de planificación del proyecto
</commit_message>
<xml_diff>
--- a/DW.PDFVW.2.PLANIFICACION.docx
+++ b/DW.PDFVW.2.PLANIFICACION.docx
@@ -158,11 +158,13 @@
                               <w:pStyle w:val="Ttulo"/>
                               <w:jc w:val="center"/>
                               <w:rPr>
+                                <w:color w:val="auto"/>
                                 <w:lang w:val="en-GB"/>
                               </w:rPr>
                             </w:pPr>
                             <w:r>
                               <w:rPr>
+                                <w:color w:val="auto"/>
                                 <w:lang w:val="en-GB"/>
                               </w:rPr>
                               <w:t>PDF VieWer</w:t>
@@ -187,7 +189,11 @@
           </mc:Choice>
           <mc:Fallback>
             <w:pict>
-              <v:shape w14:anchorId="129B7398" id="_x0000_s1027" type="#_x0000_t202" style="position:absolute;left:0;text-align:left;margin-left:0;margin-top:161.95pt;width:515.8pt;height:53.7pt;z-index:251659264;visibility:visible;mso-wrap-style:square;mso-width-percent:0;mso-height-percent:0;mso-wrap-distance-left:9pt;mso-wrap-distance-top:3.6pt;mso-wrap-distance-right:9pt;mso-wrap-distance-bottom:3.6pt;mso-position-horizontal:center;mso-position-horizontal-relative:margin;mso-position-vertical:absolute;mso-position-vertical-relative:margin;mso-width-percent:0;mso-height-percent:0;mso-width-relative:margin;mso-height-relative:margin;v-text-anchor:middle" o:gfxdata="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" filled="f" stroked="f">
+              <v:shapetype w14:anchorId="129B7398" id="_x0000_t202" coordsize="21600,21600" o:spt="202" path="m,l,21600r21600,l21600,xe">
+                <v:stroke joinstyle="miter"/>
+                <v:path gradientshapeok="t" o:connecttype="rect"/>
+              </v:shapetype>
+              <v:shape id="_x0000_s1027" type="#_x0000_t202" style="position:absolute;left:0;text-align:left;margin-left:0;margin-top:161.95pt;width:515.8pt;height:53.7pt;z-index:251659264;visibility:visible;mso-wrap-style:square;mso-width-percent:0;mso-height-percent:0;mso-wrap-distance-left:9pt;mso-wrap-distance-top:3.6pt;mso-wrap-distance-right:9pt;mso-wrap-distance-bottom:3.6pt;mso-position-horizontal:center;mso-position-horizontal-relative:margin;mso-position-vertical:absolute;mso-position-vertical-relative:margin;mso-width-percent:0;mso-height-percent:0;mso-width-relative:margin;mso-height-relative:margin;v-text-anchor:middle" o:gfxdata="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" filled="f" stroked="f">
                 <v:textbox>
                   <w:txbxContent>
                     <w:p>
@@ -195,11 +201,13 @@
                         <w:pStyle w:val="Ttulo"/>
                         <w:jc w:val="center"/>
                         <w:rPr>
+                          <w:color w:val="auto"/>
                           <w:lang w:val="en-GB"/>
                         </w:rPr>
                       </w:pPr>
                       <w:r>
                         <w:rPr>
+                          <w:color w:val="auto"/>
                           <w:lang w:val="en-GB"/>
                         </w:rPr>
                         <w:t>PDF VieWer</w:t>
@@ -257,18 +265,38 @@
         <w:jc w:val="center"/>
       </w:pPr>
       <w:r>
+        <w:rPr>
+          <w:sz w:val="20"/>
+          <w:szCs w:val="20"/>
+        </w:rPr>
         <w:fldChar w:fldCharType="begin"/>
       </w:r>
       <w:r>
-        <w:instrText xml:space="preserve"> DOCPROPERTY  LastSavedTime  \* MERGEFORMAT </w:instrText>
-      </w:r>
-      <w:r>
+        <w:rPr>
+          <w:sz w:val="20"/>
+          <w:szCs w:val="20"/>
+        </w:rPr>
+        <w:instrText xml:space="preserve"> DATE  \@ "dd/MM/yyyy"  \* MERGEFORMAT </w:instrText>
+      </w:r>
+      <w:r>
+        <w:rPr>
+          <w:sz w:val="20"/>
+          <w:szCs w:val="20"/>
+        </w:rPr>
         <w:fldChar w:fldCharType="separate"/>
       </w:r>
       <w:r>
-        <w:t>26/02/2021</w:t>
-      </w:r>
-      <w:r>
+        <w:rPr>
+          <w:sz w:val="20"/>
+          <w:szCs w:val="20"/>
+        </w:rPr>
+        <w:t>16/03/2021</w:t>
+      </w:r>
+      <w:r>
+        <w:rPr>
+          <w:sz w:val="20"/>
+          <w:szCs w:val="20"/>
+        </w:rPr>
         <w:fldChar w:fldCharType="end"/>
       </w:r>
       <w:r>
@@ -679,6 +707,14 @@
               </w:rPr>
               <w:t>Memoria</w:t>
             </w:r>
+            <w:r>
+              <w:rPr>
+                <w:iCs/>
+                <w:sz w:val="20"/>
+                <w:szCs w:val="20"/>
+              </w:rPr>
+              <w:t xml:space="preserve"> (Planificación)</w:t>
+            </w:r>
           </w:p>
         </w:tc>
         <w:tc>
@@ -754,43 +790,38 @@
             </w:pPr>
             <w:r>
               <w:rPr>
-                <w:iCs/>
-                <w:sz w:val="20"/>
-                <w:szCs w:val="20"/>
-              </w:rPr>
-              <w:t>24</w:t>
-            </w:r>
-            <w:r>
-              <w:rPr>
-                <w:iCs/>
-                <w:sz w:val="20"/>
-                <w:szCs w:val="20"/>
-              </w:rPr>
-              <w:t>/</w:t>
-            </w:r>
-            <w:r>
-              <w:rPr>
-                <w:iCs/>
-                <w:sz w:val="20"/>
-                <w:szCs w:val="20"/>
-              </w:rPr>
-              <w:t>02</w:t>
-            </w:r>
-            <w:r>
-              <w:rPr>
-                <w:iCs/>
-                <w:sz w:val="20"/>
-                <w:szCs w:val="20"/>
-              </w:rPr>
-              <w:t>/</w:t>
-            </w:r>
-            <w:r>
-              <w:rPr>
-                <w:iCs/>
-                <w:sz w:val="20"/>
-                <w:szCs w:val="20"/>
-              </w:rPr>
-              <w:t>2021</w:t>
+                <w:sz w:val="20"/>
+                <w:szCs w:val="20"/>
+              </w:rPr>
+              <w:fldChar w:fldCharType="begin"/>
+            </w:r>
+            <w:r>
+              <w:rPr>
+                <w:sz w:val="20"/>
+                <w:szCs w:val="20"/>
+              </w:rPr>
+              <w:instrText xml:space="preserve"> DATE  \@ "dd/MM/yyyy"  \* MERGEFORMAT </w:instrText>
+            </w:r>
+            <w:r>
+              <w:rPr>
+                <w:sz w:val="20"/>
+                <w:szCs w:val="20"/>
+              </w:rPr>
+              <w:fldChar w:fldCharType="separate"/>
+            </w:r>
+            <w:r>
+              <w:rPr>
+                <w:sz w:val="20"/>
+                <w:szCs w:val="20"/>
+              </w:rPr>
+              <w:t>16/03/2021</w:t>
+            </w:r>
+            <w:r>
+              <w:rPr>
+                <w:sz w:val="20"/>
+                <w:szCs w:val="20"/>
+              </w:rPr>
+              <w:fldChar w:fldCharType="end"/>
             </w:r>
           </w:p>
         </w:tc>
@@ -911,7 +942,7 @@
                 <w:sz w:val="20"/>
                 <w:szCs w:val="20"/>
               </w:rPr>
-              <w:t>26/02/2021 15:01</w:t>
+              <w:t>16/03/2021 22:05</w:t>
             </w:r>
             <w:r>
               <w:rPr>
@@ -999,7 +1030,14 @@
                 <w:sz w:val="20"/>
                 <w:szCs w:val="20"/>
               </w:rPr>
-              <w:t>Resumen de la planificación y desarrollo del proyecto con junto con los anexos del mismo</w:t>
+              <w:t>Resumen de la planificación y desarrollo del proyecto</w:t>
+            </w:r>
+            <w:r>
+              <w:rPr>
+                <w:sz w:val="20"/>
+                <w:szCs w:val="20"/>
+              </w:rPr>
+              <w:t>.</w:t>
             </w:r>
           </w:p>
         </w:tc>
@@ -1043,7 +1081,31 @@
                 <w:sz w:val="20"/>
                 <w:szCs w:val="20"/>
               </w:rPr>
-              <w:t>17 400</w:t>
+              <w:t>26</w:t>
+            </w:r>
+            <w:r>
+              <w:rPr>
+                <w:iCs/>
+                <w:sz w:val="20"/>
+                <w:szCs w:val="20"/>
+              </w:rPr>
+              <w:t xml:space="preserve"> </w:t>
+            </w:r>
+            <w:r>
+              <w:rPr>
+                <w:iCs/>
+                <w:sz w:val="20"/>
+                <w:szCs w:val="20"/>
+              </w:rPr>
+              <w:t>72</w:t>
+            </w:r>
+            <w:r>
+              <w:rPr>
+                <w:iCs/>
+                <w:sz w:val="20"/>
+                <w:szCs w:val="20"/>
+              </w:rPr>
+              <w:t>0</w:t>
             </w:r>
             <w:r>
               <w:rPr>
@@ -1313,35 +1375,35 @@
                 <w:sz w:val="20"/>
                 <w:szCs w:val="20"/>
               </w:rPr>
-              <w:t>24</w:t>
-            </w:r>
-            <w:r>
-              <w:rPr>
-                <w:sz w:val="20"/>
-                <w:szCs w:val="20"/>
-              </w:rPr>
-              <w:t>/</w:t>
-            </w:r>
-            <w:r>
-              <w:rPr>
-                <w:sz w:val="20"/>
-                <w:szCs w:val="20"/>
-              </w:rPr>
-              <w:t xml:space="preserve">02 </w:t>
-            </w:r>
-            <w:r>
-              <w:rPr>
-                <w:sz w:val="20"/>
-                <w:szCs w:val="20"/>
-              </w:rPr>
-              <w:t>/</w:t>
-            </w:r>
-            <w:r>
-              <w:rPr>
-                <w:sz w:val="20"/>
-                <w:szCs w:val="20"/>
-              </w:rPr>
-              <w:t>2021</w:t>
+              <w:fldChar w:fldCharType="begin"/>
+            </w:r>
+            <w:r>
+              <w:rPr>
+                <w:sz w:val="20"/>
+                <w:szCs w:val="20"/>
+              </w:rPr>
+              <w:instrText xml:space="preserve"> DATE  \@ "dd/MM/yyyy"  \* MERGEFORMAT </w:instrText>
+            </w:r>
+            <w:r>
+              <w:rPr>
+                <w:sz w:val="20"/>
+                <w:szCs w:val="20"/>
+              </w:rPr>
+              <w:fldChar w:fldCharType="separate"/>
+            </w:r>
+            <w:r>
+              <w:rPr>
+                <w:sz w:val="20"/>
+                <w:szCs w:val="20"/>
+              </w:rPr>
+              <w:t>16/03/2021</w:t>
+            </w:r>
+            <w:r>
+              <w:rPr>
+                <w:sz w:val="20"/>
+                <w:szCs w:val="20"/>
+              </w:rPr>
+              <w:fldChar w:fldCharType="end"/>
             </w:r>
           </w:p>
         </w:tc>
@@ -1498,7 +1560,7 @@
                 <w:sz w:val="20"/>
                 <w:szCs w:val="20"/>
               </w:rPr>
-              <w:t>Unai Díaz de Garayo</w:t>
+              <w:t xml:space="preserve">Unai Díaz </w:t>
             </w:r>
           </w:p>
         </w:tc>
@@ -1634,6 +1696,41 @@
                 <w:szCs w:val="20"/>
               </w:rPr>
             </w:pPr>
+            <w:r>
+              <w:rPr>
+                <w:sz w:val="20"/>
+                <w:szCs w:val="20"/>
+              </w:rPr>
+              <w:fldChar w:fldCharType="begin"/>
+            </w:r>
+            <w:r>
+              <w:rPr>
+                <w:sz w:val="20"/>
+                <w:szCs w:val="20"/>
+              </w:rPr>
+              <w:instrText xml:space="preserve"> DATE  \@ "dd/MM/yyyy"  \* MERGEFORMAT </w:instrText>
+            </w:r>
+            <w:r>
+              <w:rPr>
+                <w:sz w:val="20"/>
+                <w:szCs w:val="20"/>
+              </w:rPr>
+              <w:fldChar w:fldCharType="separate"/>
+            </w:r>
+            <w:r>
+              <w:rPr>
+                <w:sz w:val="20"/>
+                <w:szCs w:val="20"/>
+              </w:rPr>
+              <w:t>16/03/2021</w:t>
+            </w:r>
+            <w:r>
+              <w:rPr>
+                <w:sz w:val="20"/>
+                <w:szCs w:val="20"/>
+              </w:rPr>
+              <w:fldChar w:fldCharType="end"/>
+            </w:r>
           </w:p>
         </w:tc>
         <w:tc>
@@ -1779,6 +1876,9 @@
             <w:pPr>
               <w:jc w:val="right"/>
             </w:pPr>
+            <w:r>
+              <w:t>Marck Carrión</w:t>
+            </w:r>
           </w:p>
         </w:tc>
         <w:tc>
@@ -1807,6 +1907,13 @@
             <w:pPr>
               <w:jc w:val="right"/>
             </w:pPr>
+            <w:r>
+              <w:rPr>
+                <w:iCs/>
+                <w:lang w:val="en-GB"/>
+              </w:rPr>
+              <w:t>Jon Gonzalez</w:t>
+            </w:r>
           </w:p>
         </w:tc>
         <w:tc>
@@ -1835,6 +1942,20 @@
             <w:pPr>
               <w:jc w:val="right"/>
             </w:pPr>
+            <w:r>
+              <w:rPr>
+                <w:iCs/>
+                <w:lang w:val="en-GB"/>
+              </w:rPr>
+              <w:t xml:space="preserve"> </w:t>
+            </w:r>
+            <w:r>
+              <w:rPr>
+                <w:iCs/>
+                <w:lang w:val="en-GB"/>
+              </w:rPr>
+              <w:t>Ibon García</w:t>
+            </w:r>
           </w:p>
         </w:tc>
         <w:tc>
@@ -1863,6 +1984,18 @@
             <w:pPr>
               <w:jc w:val="right"/>
             </w:pPr>
+            <w:r>
+              <w:rPr>
+                <w:iCs/>
+              </w:rPr>
+              <w:t>Unai Díaz</w:t>
+            </w:r>
+            <w:r>
+              <w:rPr>
+                <w:iCs/>
+              </w:rPr>
+              <w:t xml:space="preserve"> </w:t>
+            </w:r>
           </w:p>
         </w:tc>
       </w:tr>
@@ -1893,6 +2026,41 @@
             <w:pPr>
               <w:jc w:val="right"/>
             </w:pPr>
+            <w:r>
+              <w:rPr>
+                <w:sz w:val="20"/>
+                <w:szCs w:val="20"/>
+              </w:rPr>
+              <w:fldChar w:fldCharType="begin"/>
+            </w:r>
+            <w:r>
+              <w:rPr>
+                <w:sz w:val="20"/>
+                <w:szCs w:val="20"/>
+              </w:rPr>
+              <w:instrText xml:space="preserve"> DATE  \@ "dd/MM/yyyy"  \* MERGEFORMAT </w:instrText>
+            </w:r>
+            <w:r>
+              <w:rPr>
+                <w:sz w:val="20"/>
+                <w:szCs w:val="20"/>
+              </w:rPr>
+              <w:fldChar w:fldCharType="separate"/>
+            </w:r>
+            <w:r>
+              <w:rPr>
+                <w:sz w:val="20"/>
+                <w:szCs w:val="20"/>
+              </w:rPr>
+              <w:t>16/03/2021</w:t>
+            </w:r>
+            <w:r>
+              <w:rPr>
+                <w:sz w:val="20"/>
+                <w:szCs w:val="20"/>
+              </w:rPr>
+              <w:fldChar w:fldCharType="end"/>
+            </w:r>
           </w:p>
         </w:tc>
         <w:tc>
@@ -1918,6 +2086,41 @@
             <w:pPr>
               <w:jc w:val="right"/>
             </w:pPr>
+            <w:r>
+              <w:rPr>
+                <w:sz w:val="20"/>
+                <w:szCs w:val="20"/>
+              </w:rPr>
+              <w:fldChar w:fldCharType="begin"/>
+            </w:r>
+            <w:r>
+              <w:rPr>
+                <w:sz w:val="20"/>
+                <w:szCs w:val="20"/>
+              </w:rPr>
+              <w:instrText xml:space="preserve"> DATE  \@ "dd/MM/yyyy"  \* MERGEFORMAT </w:instrText>
+            </w:r>
+            <w:r>
+              <w:rPr>
+                <w:sz w:val="20"/>
+                <w:szCs w:val="20"/>
+              </w:rPr>
+              <w:fldChar w:fldCharType="separate"/>
+            </w:r>
+            <w:r>
+              <w:rPr>
+                <w:sz w:val="20"/>
+                <w:szCs w:val="20"/>
+              </w:rPr>
+              <w:t>16/03/2021</w:t>
+            </w:r>
+            <w:r>
+              <w:rPr>
+                <w:sz w:val="20"/>
+                <w:szCs w:val="20"/>
+              </w:rPr>
+              <w:fldChar w:fldCharType="end"/>
+            </w:r>
           </w:p>
         </w:tc>
         <w:tc>
@@ -1943,6 +2146,41 @@
             <w:pPr>
               <w:jc w:val="right"/>
             </w:pPr>
+            <w:r>
+              <w:rPr>
+                <w:sz w:val="20"/>
+                <w:szCs w:val="20"/>
+              </w:rPr>
+              <w:fldChar w:fldCharType="begin"/>
+            </w:r>
+            <w:r>
+              <w:rPr>
+                <w:sz w:val="20"/>
+                <w:szCs w:val="20"/>
+              </w:rPr>
+              <w:instrText xml:space="preserve"> DATE  \@ "dd/MM/yyyy"  \* MERGEFORMAT </w:instrText>
+            </w:r>
+            <w:r>
+              <w:rPr>
+                <w:sz w:val="20"/>
+                <w:szCs w:val="20"/>
+              </w:rPr>
+              <w:fldChar w:fldCharType="separate"/>
+            </w:r>
+            <w:r>
+              <w:rPr>
+                <w:sz w:val="20"/>
+                <w:szCs w:val="20"/>
+              </w:rPr>
+              <w:t>16/03/2021</w:t>
+            </w:r>
+            <w:r>
+              <w:rPr>
+                <w:sz w:val="20"/>
+                <w:szCs w:val="20"/>
+              </w:rPr>
+              <w:fldChar w:fldCharType="end"/>
+            </w:r>
           </w:p>
         </w:tc>
         <w:tc>
@@ -1968,6 +2206,41 @@
             <w:pPr>
               <w:jc w:val="right"/>
             </w:pPr>
+            <w:r>
+              <w:rPr>
+                <w:sz w:val="20"/>
+                <w:szCs w:val="20"/>
+              </w:rPr>
+              <w:fldChar w:fldCharType="begin"/>
+            </w:r>
+            <w:r>
+              <w:rPr>
+                <w:sz w:val="20"/>
+                <w:szCs w:val="20"/>
+              </w:rPr>
+              <w:instrText xml:space="preserve"> DATE  \@ "dd/MM/yyyy"  \* MERGEFORMAT </w:instrText>
+            </w:r>
+            <w:r>
+              <w:rPr>
+                <w:sz w:val="20"/>
+                <w:szCs w:val="20"/>
+              </w:rPr>
+              <w:fldChar w:fldCharType="separate"/>
+            </w:r>
+            <w:r>
+              <w:rPr>
+                <w:sz w:val="20"/>
+                <w:szCs w:val="20"/>
+              </w:rPr>
+              <w:t>16/03/2021</w:t>
+            </w:r>
+            <w:r>
+              <w:rPr>
+                <w:sz w:val="20"/>
+                <w:szCs w:val="20"/>
+              </w:rPr>
+              <w:fldChar w:fldCharType="end"/>
+            </w:r>
           </w:p>
         </w:tc>
       </w:tr>
@@ -1981,7 +2254,7 @@
       </w:r>
     </w:p>
     <w:p/>
-    <w:bookmarkStart w:id="0" w:name="_Toc65265806" w:displacedByCustomXml="next"/>
+    <w:bookmarkStart w:id="0" w:name="_Toc66827854" w:displacedByCustomXml="next"/>
     <w:sdt>
       <w:sdtPr>
         <w:rPr>
@@ -2032,7 +2305,7 @@
           <w:r>
             <w:fldChar w:fldCharType="separate"/>
           </w:r>
-          <w:hyperlink w:anchor="_Toc65265806" w:history="1">
+          <w:hyperlink w:anchor="_Toc66827854" w:history="1">
             <w:r>
               <w:rPr>
                 <w:rStyle w:val="Hipervnculo"/>
@@ -2055,7 +2328,7 @@
               <w:rPr>
                 <w:webHidden/>
               </w:rPr>
-              <w:instrText xml:space="preserve"> PAGEREF _Toc65265806 \h </w:instrText>
+              <w:instrText xml:space="preserve"> PAGEREF _Toc66827854 \h </w:instrText>
             </w:r>
             <w:r>
               <w:rPr>
@@ -2097,7 +2370,7 @@
               <w:lang w:eastAsia="es-ES"/>
             </w:rPr>
           </w:pPr>
-          <w:hyperlink w:anchor="_Toc65265807" w:history="1">
+          <w:hyperlink w:anchor="_Toc66827855" w:history="1">
             <w:r>
               <w:rPr>
                 <w:rStyle w:val="Hipervnculo"/>
@@ -2136,7 +2409,7 @@
               <w:rPr>
                 <w:webHidden/>
               </w:rPr>
-              <w:instrText xml:space="preserve"> PAGEREF _Toc65265807 \h </w:instrText>
+              <w:instrText xml:space="preserve"> PAGEREF _Toc66827855 \h </w:instrText>
             </w:r>
             <w:r>
               <w:rPr>
@@ -2178,7 +2451,7 @@
               <w:lang w:eastAsia="es-ES"/>
             </w:rPr>
           </w:pPr>
-          <w:hyperlink w:anchor="_Toc65265808" w:history="1">
+          <w:hyperlink w:anchor="_Toc66827856" w:history="1">
             <w:r>
               <w:rPr>
                 <w:rStyle w:val="Hipervnculo"/>
@@ -2217,7 +2490,7 @@
               <w:rPr>
                 <w:webHidden/>
               </w:rPr>
-              <w:instrText xml:space="preserve"> PAGEREF _Toc65265808 \h </w:instrText>
+              <w:instrText xml:space="preserve"> PAGEREF _Toc66827856 \h </w:instrText>
             </w:r>
             <w:r>
               <w:rPr>
@@ -2259,7 +2532,7 @@
               <w:lang w:eastAsia="es-ES"/>
             </w:rPr>
           </w:pPr>
-          <w:hyperlink w:anchor="_Toc65265809" w:history="1">
+          <w:hyperlink w:anchor="_Toc66827857" w:history="1">
             <w:r>
               <w:rPr>
                 <w:rStyle w:val="Hipervnculo"/>
@@ -2298,7 +2571,7 @@
               <w:rPr>
                 <w:webHidden/>
               </w:rPr>
-              <w:instrText xml:space="preserve"> PAGEREF _Toc65265809 \h </w:instrText>
+              <w:instrText xml:space="preserve"> PAGEREF _Toc66827857 \h </w:instrText>
             </w:r>
             <w:r>
               <w:rPr>
@@ -2340,7 +2613,7 @@
               <w:lang w:eastAsia="es-ES"/>
             </w:rPr>
           </w:pPr>
-          <w:hyperlink w:anchor="_Toc65265810" w:history="1">
+          <w:hyperlink w:anchor="_Toc66827858" w:history="1">
             <w:r>
               <w:rPr>
                 <w:rStyle w:val="Hipervnculo"/>
@@ -2379,7 +2652,7 @@
               <w:rPr>
                 <w:webHidden/>
               </w:rPr>
-              <w:instrText xml:space="preserve"> PAGEREF _Toc65265810 \h </w:instrText>
+              <w:instrText xml:space="preserve"> PAGEREF _Toc66827858 \h </w:instrText>
             </w:r>
             <w:r>
               <w:rPr>
@@ -2421,7 +2694,7 @@
               <w:lang w:eastAsia="es-ES"/>
             </w:rPr>
           </w:pPr>
-          <w:hyperlink w:anchor="_Toc65265811" w:history="1">
+          <w:hyperlink w:anchor="_Toc66827859" w:history="1">
             <w:r>
               <w:rPr>
                 <w:rStyle w:val="Hipervnculo"/>
@@ -2460,7 +2733,7 @@
               <w:rPr>
                 <w:webHidden/>
               </w:rPr>
-              <w:instrText xml:space="preserve"> PAGEREF _Toc65265811 \h </w:instrText>
+              <w:instrText xml:space="preserve"> PAGEREF _Toc66827859 \h </w:instrText>
             </w:r>
             <w:r>
               <w:rPr>
@@ -2502,7 +2775,7 @@
               <w:lang w:eastAsia="es-ES"/>
             </w:rPr>
           </w:pPr>
-          <w:hyperlink w:anchor="_Toc65265812" w:history="1">
+          <w:hyperlink w:anchor="_Toc66827860" w:history="1">
             <w:r>
               <w:rPr>
                 <w:rStyle w:val="Hipervnculo"/>
@@ -2523,7 +2796,7 @@
               <w:rPr>
                 <w:rStyle w:val="Hipervnculo"/>
               </w:rPr>
-              <w:t>Tarea 1</w:t>
+              <w:t>Diseño del proyecto</w:t>
             </w:r>
             <w:r>
               <w:rPr>
@@ -2541,7 +2814,7 @@
               <w:rPr>
                 <w:webHidden/>
               </w:rPr>
-              <w:instrText xml:space="preserve"> PAGEREF _Toc65265812 \h </w:instrText>
+              <w:instrText xml:space="preserve"> PAGEREF _Toc66827860 \h </w:instrText>
             </w:r>
             <w:r>
               <w:rPr>
@@ -2559,6 +2832,249 @@
                 <w:webHidden/>
               </w:rPr>
               <w:t>5</w:t>
+            </w:r>
+            <w:r>
+              <w:rPr>
+                <w:webHidden/>
+              </w:rPr>
+              <w:fldChar w:fldCharType="end"/>
+            </w:r>
+          </w:hyperlink>
+        </w:p>
+        <w:p>
+          <w:pPr>
+            <w:pStyle w:val="TDC3"/>
+            <w:tabs>
+              <w:tab w:val="left" w:pos="1949"/>
+              <w:tab w:val="right" w:leader="dot" w:pos="10195"/>
+            </w:tabs>
+            <w:rPr>
+              <w:rFonts w:asciiTheme="minorHAnsi" w:eastAsiaTheme="minorEastAsia" w:hAnsiTheme="minorHAnsi" w:cstheme="minorBidi"/>
+              <w:i w:val="0"/>
+              <w:sz w:val="22"/>
+              <w:szCs w:val="22"/>
+              <w:lang w:eastAsia="es-ES"/>
+            </w:rPr>
+          </w:pPr>
+          <w:hyperlink w:anchor="_Toc66827861" w:history="1">
+            <w:r>
+              <w:rPr>
+                <w:rStyle w:val="Hipervnculo"/>
+              </w:rPr>
+              <w:t>2.1.2.</w:t>
+            </w:r>
+            <w:r>
+              <w:rPr>
+                <w:rFonts w:asciiTheme="minorHAnsi" w:eastAsiaTheme="minorEastAsia" w:hAnsiTheme="minorHAnsi" w:cstheme="minorBidi"/>
+                <w:i w:val="0"/>
+                <w:sz w:val="22"/>
+                <w:szCs w:val="22"/>
+                <w:lang w:eastAsia="es-ES"/>
+              </w:rPr>
+              <w:tab/>
+            </w:r>
+            <w:r>
+              <w:rPr>
+                <w:rStyle w:val="Hipervnculo"/>
+              </w:rPr>
+              <w:t>Planificación del proyecto</w:t>
+            </w:r>
+            <w:r>
+              <w:rPr>
+                <w:webHidden/>
+              </w:rPr>
+              <w:tab/>
+            </w:r>
+            <w:r>
+              <w:rPr>
+                <w:webHidden/>
+              </w:rPr>
+              <w:fldChar w:fldCharType="begin"/>
+            </w:r>
+            <w:r>
+              <w:rPr>
+                <w:webHidden/>
+              </w:rPr>
+              <w:instrText xml:space="preserve"> PAGEREF _Toc66827861 \h </w:instrText>
+            </w:r>
+            <w:r>
+              <w:rPr>
+                <w:webHidden/>
+              </w:rPr>
+            </w:r>
+            <w:r>
+              <w:rPr>
+                <w:webHidden/>
+              </w:rPr>
+              <w:fldChar w:fldCharType="separate"/>
+            </w:r>
+            <w:r>
+              <w:rPr>
+                <w:webHidden/>
+              </w:rPr>
+              <w:t>5</w:t>
+            </w:r>
+            <w:r>
+              <w:rPr>
+                <w:webHidden/>
+              </w:rPr>
+              <w:fldChar w:fldCharType="end"/>
+            </w:r>
+          </w:hyperlink>
+        </w:p>
+        <w:p>
+          <w:pPr>
+            <w:pStyle w:val="TDC3"/>
+            <w:tabs>
+              <w:tab w:val="left" w:pos="1949"/>
+              <w:tab w:val="right" w:leader="dot" w:pos="10195"/>
+            </w:tabs>
+            <w:rPr>
+              <w:rFonts w:asciiTheme="minorHAnsi" w:eastAsiaTheme="minorEastAsia" w:hAnsiTheme="minorHAnsi" w:cstheme="minorBidi"/>
+              <w:i w:val="0"/>
+              <w:sz w:val="22"/>
+              <w:szCs w:val="22"/>
+              <w:lang w:eastAsia="es-ES"/>
+            </w:rPr>
+          </w:pPr>
+          <w:hyperlink w:anchor="_Toc66827862" w:history="1">
+            <w:r>
+              <w:rPr>
+                <w:rStyle w:val="Hipervnculo"/>
+              </w:rPr>
+              <w:t>2.1.3.</w:t>
+            </w:r>
+            <w:r>
+              <w:rPr>
+                <w:rFonts w:asciiTheme="minorHAnsi" w:eastAsiaTheme="minorEastAsia" w:hAnsiTheme="minorHAnsi" w:cstheme="minorBidi"/>
+                <w:i w:val="0"/>
+                <w:sz w:val="22"/>
+                <w:szCs w:val="22"/>
+                <w:lang w:eastAsia="es-ES"/>
+              </w:rPr>
+              <w:tab/>
+            </w:r>
+            <w:r>
+              <w:rPr>
+                <w:rStyle w:val="Hipervnculo"/>
+              </w:rPr>
+              <w:t>Ejecución y seguimiento del proyecto</w:t>
+            </w:r>
+            <w:r>
+              <w:rPr>
+                <w:webHidden/>
+              </w:rPr>
+              <w:tab/>
+            </w:r>
+            <w:r>
+              <w:rPr>
+                <w:webHidden/>
+              </w:rPr>
+              <w:fldChar w:fldCharType="begin"/>
+            </w:r>
+            <w:r>
+              <w:rPr>
+                <w:webHidden/>
+              </w:rPr>
+              <w:instrText xml:space="preserve"> PAGEREF _Toc66827862 \h </w:instrText>
+            </w:r>
+            <w:r>
+              <w:rPr>
+                <w:webHidden/>
+              </w:rPr>
+            </w:r>
+            <w:r>
+              <w:rPr>
+                <w:webHidden/>
+              </w:rPr>
+              <w:fldChar w:fldCharType="separate"/>
+            </w:r>
+            <w:r>
+              <w:rPr>
+                <w:webHidden/>
+              </w:rPr>
+              <w:t>5</w:t>
+            </w:r>
+            <w:r>
+              <w:rPr>
+                <w:webHidden/>
+              </w:rPr>
+              <w:fldChar w:fldCharType="end"/>
+            </w:r>
+          </w:hyperlink>
+        </w:p>
+        <w:p>
+          <w:pPr>
+            <w:pStyle w:val="TDC3"/>
+            <w:tabs>
+              <w:tab w:val="left" w:pos="1949"/>
+              <w:tab w:val="right" w:leader="dot" w:pos="10195"/>
+            </w:tabs>
+            <w:rPr>
+              <w:rFonts w:asciiTheme="minorHAnsi" w:eastAsiaTheme="minorEastAsia" w:hAnsiTheme="minorHAnsi" w:cstheme="minorBidi"/>
+              <w:i w:val="0"/>
+              <w:sz w:val="22"/>
+              <w:szCs w:val="22"/>
+              <w:lang w:eastAsia="es-ES"/>
+            </w:rPr>
+          </w:pPr>
+          <w:hyperlink w:anchor="_Toc66827863" w:history="1">
+            <w:r>
+              <w:rPr>
+                <w:rStyle w:val="Hipervnculo"/>
+              </w:rPr>
+              <w:t>2.1.4.</w:t>
+            </w:r>
+            <w:r>
+              <w:rPr>
+                <w:rFonts w:asciiTheme="minorHAnsi" w:eastAsiaTheme="minorEastAsia" w:hAnsiTheme="minorHAnsi" w:cstheme="minorBidi"/>
+                <w:i w:val="0"/>
+                <w:sz w:val="22"/>
+                <w:szCs w:val="22"/>
+                <w:lang w:eastAsia="es-ES"/>
+              </w:rPr>
+              <w:tab/>
+            </w:r>
+            <w:r>
+              <w:rPr>
+                <w:rStyle w:val="Hipervnculo"/>
+              </w:rPr>
+              <w:t>Cierre del proyecto</w:t>
+            </w:r>
+            <w:r>
+              <w:rPr>
+                <w:webHidden/>
+              </w:rPr>
+              <w:tab/>
+            </w:r>
+            <w:r>
+              <w:rPr>
+                <w:webHidden/>
+              </w:rPr>
+              <w:fldChar w:fldCharType="begin"/>
+            </w:r>
+            <w:r>
+              <w:rPr>
+                <w:webHidden/>
+              </w:rPr>
+              <w:instrText xml:space="preserve"> PAGEREF _Toc66827863 \h </w:instrText>
+            </w:r>
+            <w:r>
+              <w:rPr>
+                <w:webHidden/>
+              </w:rPr>
+            </w:r>
+            <w:r>
+              <w:rPr>
+                <w:webHidden/>
+              </w:rPr>
+              <w:fldChar w:fldCharType="separate"/>
+            </w:r>
+            <w:r>
+              <w:rPr>
+                <w:webHidden/>
+              </w:rPr>
+              <w:t>6</w:t>
             </w:r>
             <w:r>
               <w:rPr>
@@ -2583,7 +3099,7 @@
               <w:lang w:eastAsia="es-ES"/>
             </w:rPr>
           </w:pPr>
-          <w:hyperlink w:anchor="_Toc65265813" w:history="1">
+          <w:hyperlink w:anchor="_Toc66827864" w:history="1">
             <w:r>
               <w:rPr>
                 <w:rStyle w:val="Hipervnculo"/>
@@ -2622,7 +3138,7 @@
               <w:rPr>
                 <w:webHidden/>
               </w:rPr>
-              <w:instrText xml:space="preserve"> PAGEREF _Toc65265813 \h </w:instrText>
+              <w:instrText xml:space="preserve"> PAGEREF _Toc66827864 \h </w:instrText>
             </w:r>
             <w:r>
               <w:rPr>
@@ -2639,7 +3155,7 @@
               <w:rPr>
                 <w:webHidden/>
               </w:rPr>
-              <w:t>5</w:t>
+              <w:t>7</w:t>
             </w:r>
             <w:r>
               <w:rPr>
@@ -2664,7 +3180,7 @@
               <w:lang w:eastAsia="es-ES"/>
             </w:rPr>
           </w:pPr>
-          <w:hyperlink w:anchor="_Toc65265814" w:history="1">
+          <w:hyperlink w:anchor="_Toc66827865" w:history="1">
             <w:r>
               <w:rPr>
                 <w:rStyle w:val="Hipervnculo"/>
@@ -2703,7 +3219,7 @@
               <w:rPr>
                 <w:webHidden/>
               </w:rPr>
-              <w:instrText xml:space="preserve"> PAGEREF _Toc65265814 \h </w:instrText>
+              <w:instrText xml:space="preserve"> PAGEREF _Toc66827865 \h </w:instrText>
             </w:r>
             <w:r>
               <w:rPr>
@@ -2720,7 +3236,7 @@
               <w:rPr>
                 <w:webHidden/>
               </w:rPr>
-              <w:t>5</w:t>
+              <w:t>7</w:t>
             </w:r>
             <w:r>
               <w:rPr>
@@ -2745,7 +3261,7 @@
               <w:lang w:eastAsia="es-ES"/>
             </w:rPr>
           </w:pPr>
-          <w:hyperlink w:anchor="_Toc65265815" w:history="1">
+          <w:hyperlink w:anchor="_Toc66827866" w:history="1">
             <w:r>
               <w:rPr>
                 <w:rStyle w:val="Hipervnculo"/>
@@ -2784,7 +3300,7 @@
               <w:rPr>
                 <w:webHidden/>
               </w:rPr>
-              <w:instrText xml:space="preserve"> PAGEREF _Toc65265815 \h </w:instrText>
+              <w:instrText xml:space="preserve"> PAGEREF _Toc66827866 \h </w:instrText>
             </w:r>
             <w:r>
               <w:rPr>
@@ -2801,7 +3317,7 @@
               <w:rPr>
                 <w:webHidden/>
               </w:rPr>
-              <w:t>5</w:t>
+              <w:t>8</w:t>
             </w:r>
             <w:r>
               <w:rPr>
@@ -2826,7 +3342,7 @@
               <w:lang w:eastAsia="es-ES"/>
             </w:rPr>
           </w:pPr>
-          <w:hyperlink w:anchor="_Toc65265816" w:history="1">
+          <w:hyperlink w:anchor="_Toc66827867" w:history="1">
             <w:r>
               <w:rPr>
                 <w:rStyle w:val="Hipervnculo"/>
@@ -2865,7 +3381,7 @@
               <w:rPr>
                 <w:webHidden/>
               </w:rPr>
-              <w:instrText xml:space="preserve"> PAGEREF _Toc65265816 \h </w:instrText>
+              <w:instrText xml:space="preserve"> PAGEREF _Toc66827867 \h </w:instrText>
             </w:r>
             <w:r>
               <w:rPr>
@@ -2882,88 +3398,7 @@
               <w:rPr>
                 <w:webHidden/>
               </w:rPr>
-              <w:t>5</w:t>
-            </w:r>
-            <w:r>
-              <w:rPr>
-                <w:webHidden/>
-              </w:rPr>
-              <w:fldChar w:fldCharType="end"/>
-            </w:r>
-          </w:hyperlink>
-        </w:p>
-        <w:p>
-          <w:pPr>
-            <w:pStyle w:val="TDC2"/>
-            <w:tabs>
-              <w:tab w:val="left" w:pos="1540"/>
-              <w:tab w:val="right" w:leader="dot" w:pos="10195"/>
-            </w:tabs>
-            <w:rPr>
-              <w:rFonts w:asciiTheme="minorHAnsi" w:eastAsiaTheme="minorEastAsia" w:hAnsiTheme="minorHAnsi" w:cstheme="minorBidi"/>
-              <w:i w:val="0"/>
-              <w:sz w:val="22"/>
-              <w:szCs w:val="22"/>
-              <w:lang w:eastAsia="es-ES"/>
-            </w:rPr>
-          </w:pPr>
-          <w:hyperlink w:anchor="_Toc65265817" w:history="1">
-            <w:r>
-              <w:rPr>
-                <w:rStyle w:val="Hipervnculo"/>
-              </w:rPr>
-              <w:t>2.6.</w:t>
-            </w:r>
-            <w:r>
-              <w:rPr>
-                <w:rFonts w:asciiTheme="minorHAnsi" w:eastAsiaTheme="minorEastAsia" w:hAnsiTheme="minorHAnsi" w:cstheme="minorBidi"/>
-                <w:i w:val="0"/>
-                <w:sz w:val="22"/>
-                <w:szCs w:val="22"/>
-                <w:lang w:eastAsia="es-ES"/>
-              </w:rPr>
-              <w:tab/>
-            </w:r>
-            <w:r>
-              <w:rPr>
-                <w:rStyle w:val="Hipervnculo"/>
-              </w:rPr>
-              <w:t>Anexos</w:t>
-            </w:r>
-            <w:r>
-              <w:rPr>
-                <w:webHidden/>
-              </w:rPr>
-              <w:tab/>
-            </w:r>
-            <w:r>
-              <w:rPr>
-                <w:webHidden/>
-              </w:rPr>
-              <w:fldChar w:fldCharType="begin"/>
-            </w:r>
-            <w:r>
-              <w:rPr>
-                <w:webHidden/>
-              </w:rPr>
-              <w:instrText xml:space="preserve"> PAGEREF _Toc65265817 \h </w:instrText>
-            </w:r>
-            <w:r>
-              <w:rPr>
-                <w:webHidden/>
-              </w:rPr>
-            </w:r>
-            <w:r>
-              <w:rPr>
-                <w:webHidden/>
-              </w:rPr>
-              <w:fldChar w:fldCharType="separate"/>
-            </w:r>
-            <w:r>
-              <w:rPr>
-                <w:webHidden/>
-              </w:rPr>
-              <w:t>5</w:t>
+              <w:t>8</w:t>
             </w:r>
             <w:r>
               <w:rPr>
@@ -2993,42 +3428,421 @@
       <w:pPr>
         <w:pStyle w:val="Ttulo1"/>
       </w:pPr>
-      <w:bookmarkStart w:id="1" w:name="_Hlk65245139"/>
-      <w:bookmarkStart w:id="2" w:name="_Toc65265807"/>
+      <w:bookmarkStart w:id="1" w:name="_Toc66827855"/>
+      <w:bookmarkStart w:id="2" w:name="_Hlk65245139"/>
       <w:r>
         <w:t>Introducción</w:t>
       </w:r>
-      <w:bookmarkEnd w:id="2"/>
+      <w:bookmarkEnd w:id="1"/>
     </w:p>
     <w:p>
       <w:pPr>
         <w:pStyle w:val="Ttulo2"/>
         <w:ind w:left="851"/>
       </w:pPr>
-      <w:bookmarkStart w:id="3" w:name="_Toc65265808"/>
-      <w:bookmarkEnd w:id="1"/>
+      <w:bookmarkStart w:id="3" w:name="_Toc66827856"/>
+      <w:bookmarkEnd w:id="2"/>
       <w:r>
         <w:t>Definiciones, siglas y abreviaturas</w:t>
       </w:r>
       <w:bookmarkEnd w:id="3"/>
     </w:p>
     <w:p>
-      <w:r>
-        <w:t>Escribir todas las definiciones que se usen en el documento que puedan resultar técnicas para el lector.</w:t>
+      <w:pPr>
+        <w:pBdr>
+          <w:top w:val="nil"/>
+          <w:left w:val="nil"/>
+          <w:bottom w:val="nil"/>
+          <w:right w:val="nil"/>
+          <w:between w:val="nil"/>
+        </w:pBdr>
+        <w:rPr>
+          <w:i w:val="0"/>
+          <w:color w:val="000000"/>
+        </w:rPr>
+      </w:pPr>
+      <w:bookmarkStart w:id="4" w:name="Plug_in"/>
+      <w:r>
+        <w:rPr>
+          <w:b/>
+          <w:color w:val="000000"/>
+        </w:rPr>
+        <w:t>Plug-in</w:t>
+      </w:r>
+      <w:r>
+        <w:rPr>
+          <w:color w:val="000000"/>
+        </w:rPr>
+        <w:t xml:space="preserve"> </w:t>
+      </w:r>
+      <w:bookmarkEnd w:id="4"/>
+      <w:r>
+        <w:rPr>
+          <w:color w:val="000000"/>
+        </w:rPr>
+        <w:t xml:space="preserve">– </w:t>
+      </w:r>
+      <w:r>
+        <w:rPr>
+          <w:color w:val="000000"/>
+        </w:rPr>
+        <w:t>un complemento o plug-in es una aplicación (o programa informático) que se relaciona con otra para agregarle una función nueva y generalmente muy específica. Esta aplicación adicional es ejecutada por la aplicación principal e interactúan por medio de la interfaz de programación de aplicaciones.</w:t>
+      </w:r>
+    </w:p>
+    <w:p>
+      <w:pPr>
+        <w:pBdr>
+          <w:top w:val="nil"/>
+          <w:left w:val="nil"/>
+          <w:bottom w:val="nil"/>
+          <w:right w:val="nil"/>
+          <w:between w:val="nil"/>
+        </w:pBdr>
+        <w:rPr>
+          <w:i w:val="0"/>
+          <w:color w:val="000000"/>
+        </w:rPr>
+      </w:pPr>
+      <w:bookmarkStart w:id="5" w:name="ACP"/>
+      <w:r>
+        <w:rPr>
+          <w:b/>
+          <w:bCs/>
+          <w:color w:val="000000"/>
+        </w:rPr>
+        <w:t>ACP</w:t>
+      </w:r>
+      <w:bookmarkEnd w:id="5"/>
+      <w:r>
+        <w:rPr>
+          <w:color w:val="000000"/>
+        </w:rPr>
+        <w:t xml:space="preserve"> – Acta de Constitución de Proyecto</w:t>
+      </w:r>
+    </w:p>
+    <w:p>
+      <w:pPr>
+        <w:pBdr>
+          <w:top w:val="nil"/>
+          <w:left w:val="nil"/>
+          <w:bottom w:val="nil"/>
+          <w:right w:val="nil"/>
+          <w:between w:val="nil"/>
+        </w:pBdr>
+        <w:rPr>
+          <w:color w:val="000000"/>
+        </w:rPr>
+      </w:pPr>
+      <w:bookmarkStart w:id="6" w:name="PDF"/>
+      <w:r>
+        <w:rPr>
+          <w:b/>
+          <w:color w:val="000000"/>
+        </w:rPr>
+        <w:t>PDF</w:t>
+      </w:r>
+      <w:r>
+        <w:rPr>
+          <w:color w:val="000000"/>
+        </w:rPr>
+        <w:t xml:space="preserve"> </w:t>
+      </w:r>
+      <w:bookmarkEnd w:id="6"/>
+      <w:r>
+        <w:rPr>
+          <w:color w:val="000000"/>
+        </w:rPr>
+        <w:t xml:space="preserve">– (del inglés: Portable Document Format) formato de documento portable. Un </w:t>
+      </w:r>
+      <w:r>
+        <w:t>estándar</w:t>
+      </w:r>
+      <w:r>
+        <w:rPr>
+          <w:color w:val="000000"/>
+        </w:rPr>
+        <w:t xml:space="preserve"> creado por Adobe Inc. para facilitar el intercambio de documentos </w:t>
+      </w:r>
+      <w:r>
+        <w:t>abstrayéndose</w:t>
+      </w:r>
+      <w:r>
+        <w:rPr>
+          <w:color w:val="000000"/>
+        </w:rPr>
+        <w:t xml:space="preserve"> del sistema operativo.</w:t>
+      </w:r>
+    </w:p>
+    <w:p>
+      <w:pPr>
+        <w:pStyle w:val="Parrafo"/>
+      </w:pPr>
+      <w:bookmarkStart w:id="7" w:name="JavaScript"/>
+      <w:r>
+        <w:rPr>
+          <w:b/>
+          <w:bCs/>
+        </w:rPr>
+        <w:t>JavaScript</w:t>
+      </w:r>
+      <w:r>
+        <w:t xml:space="preserve"> </w:t>
+      </w:r>
+      <w:bookmarkEnd w:id="7"/>
+      <w:r>
+        <w:t xml:space="preserve">- </w:t>
+      </w:r>
+      <w:r>
+        <w:t>JavaScript (abreviado comúnmente JS) es un lenguaje de programación interpretado, dialecto del estándar ECMAScript. Se define como orientado a objetos, basado en prototipos, imperativo, débilmente tipado y dinámico.</w:t>
+      </w:r>
+    </w:p>
+    <w:p>
+      <w:pPr>
+        <w:pBdr>
+          <w:top w:val="nil"/>
+          <w:left w:val="nil"/>
+          <w:bottom w:val="nil"/>
+          <w:right w:val="nil"/>
+          <w:between w:val="nil"/>
+        </w:pBdr>
+        <w:rPr>
+          <w:iCs/>
+          <w:color w:val="000000"/>
+        </w:rPr>
+      </w:pPr>
+      <w:bookmarkStart w:id="8" w:name="CSS"/>
+      <w:r>
+        <w:rPr>
+          <w:b/>
+          <w:bCs/>
+          <w:iCs/>
+          <w:color w:val="000000"/>
+        </w:rPr>
+        <w:t>CSS</w:t>
+      </w:r>
+      <w:r>
+        <w:rPr>
+          <w:iCs/>
+          <w:color w:val="000000"/>
+        </w:rPr>
+        <w:t xml:space="preserve"> </w:t>
+      </w:r>
+      <w:bookmarkEnd w:id="8"/>
+      <w:r>
+        <w:rPr>
+          <w:iCs/>
+          <w:color w:val="000000"/>
+        </w:rPr>
+        <w:t>- (siglas en inglés de Cascading Style Sheets), en español «Hojas de estilo en cascada», es un lenguaje de diseño gráfico para definir y crear la presentación de un documento estructurado escrito en un lenguaje de marcado</w:t>
+      </w:r>
+      <w:r>
+        <w:rPr>
+          <w:iCs/>
+          <w:color w:val="000000"/>
+        </w:rPr>
+        <w:t>.</w:t>
+      </w:r>
+    </w:p>
+    <w:p>
+      <w:pPr>
+        <w:pBdr>
+          <w:top w:val="nil"/>
+          <w:left w:val="nil"/>
+          <w:bottom w:val="nil"/>
+          <w:right w:val="nil"/>
+          <w:between w:val="nil"/>
+        </w:pBdr>
+        <w:rPr>
+          <w:iCs/>
+          <w:color w:val="000000"/>
+        </w:rPr>
+      </w:pPr>
+      <w:bookmarkStart w:id="9" w:name="Módulo"/>
+      <w:r>
+        <w:rPr>
+          <w:b/>
+          <w:bCs/>
+          <w:iCs/>
+          <w:color w:val="000000"/>
+        </w:rPr>
+        <w:t>Módulo</w:t>
+      </w:r>
+      <w:r>
+        <w:rPr>
+          <w:iCs/>
+          <w:color w:val="000000"/>
+        </w:rPr>
+        <w:t xml:space="preserve"> </w:t>
+      </w:r>
+      <w:bookmarkEnd w:id="9"/>
+      <w:r>
+        <w:rPr>
+          <w:iCs/>
+          <w:color w:val="000000"/>
+        </w:rPr>
+        <w:t xml:space="preserve">- </w:t>
+      </w:r>
+      <w:r>
+        <w:rPr>
+          <w:iCs/>
+          <w:color w:val="000000"/>
+        </w:rPr>
+        <w:t>Pieza o conjunto unitario de piezas que se repiten en una construcción de cualquier tipo, para hacerla más fácil, regular y económica.</w:t>
+      </w:r>
+    </w:p>
+    <w:p>
+      <w:pPr>
+        <w:pBdr>
+          <w:top w:val="nil"/>
+          <w:left w:val="nil"/>
+          <w:bottom w:val="nil"/>
+          <w:right w:val="nil"/>
+          <w:between w:val="nil"/>
+        </w:pBdr>
+        <w:rPr>
+          <w:iCs/>
+          <w:color w:val="000000"/>
+        </w:rPr>
+      </w:pPr>
+      <w:bookmarkStart w:id="10" w:name="Código_fuente"/>
+      <w:r>
+        <w:rPr>
+          <w:b/>
+          <w:bCs/>
+          <w:iCs/>
+          <w:color w:val="000000"/>
+        </w:rPr>
+        <w:t>Código fuente</w:t>
+      </w:r>
+      <w:r>
+        <w:rPr>
+          <w:iCs/>
+          <w:color w:val="000000"/>
+        </w:rPr>
+        <w:t xml:space="preserve"> </w:t>
+      </w:r>
+      <w:bookmarkEnd w:id="10"/>
+      <w:r>
+        <w:rPr>
+          <w:iCs/>
+          <w:color w:val="000000"/>
+        </w:rPr>
+        <w:t xml:space="preserve">- </w:t>
+      </w:r>
+      <w:r>
+        <w:rPr>
+          <w:iCs/>
+          <w:color w:val="000000"/>
+        </w:rPr>
+        <w:t>El código fuente de un programa informático (o software) es un conjunto de líneas de texto con los pasos que debe seguir la computadora para ejecutar un cargador</w:t>
+      </w:r>
+      <w:r>
+        <w:rPr>
+          <w:iCs/>
+          <w:color w:val="000000"/>
+        </w:rPr>
+        <w:t>.</w:t>
+      </w:r>
+    </w:p>
+    <w:p>
+      <w:pPr>
+        <w:pBdr>
+          <w:top w:val="nil"/>
+          <w:left w:val="nil"/>
+          <w:bottom w:val="nil"/>
+          <w:right w:val="nil"/>
+          <w:between w:val="nil"/>
+        </w:pBdr>
+        <w:rPr>
+          <w:iCs/>
+          <w:color w:val="000000"/>
+        </w:rPr>
+      </w:pPr>
+      <w:bookmarkStart w:id="11" w:name="HTML"/>
+      <w:r>
+        <w:rPr>
+          <w:b/>
+          <w:bCs/>
+          <w:iCs/>
+          <w:color w:val="000000"/>
+        </w:rPr>
+        <w:t>HTML</w:t>
+      </w:r>
+      <w:r>
+        <w:rPr>
+          <w:iCs/>
+          <w:color w:val="000000"/>
+        </w:rPr>
+        <w:t xml:space="preserve"> </w:t>
+      </w:r>
+      <w:bookmarkEnd w:id="11"/>
+      <w:r>
+        <w:rPr>
+          <w:iCs/>
+          <w:color w:val="000000"/>
+        </w:rPr>
+        <w:t xml:space="preserve">- </w:t>
+      </w:r>
+      <w:r>
+        <w:rPr>
+          <w:iCs/>
+          <w:color w:val="000000"/>
+        </w:rPr>
+        <w:t>siglas en inglés de HyperText Markup Language (‘lenguaje de marcas de hipertexto’), hace referencia al lenguaje de marcado para la elaboración de páginas web. Es un estándar que sirve de referencia del software que conecta con la elaboración de páginas web en sus diferentes versiones, define una estructura básica y un código (denominado código HTML) para la definición de contenido de una página web, como texto, imágenes, videos, juegos, entre otros.</w:t>
+      </w:r>
+    </w:p>
+    <w:p>
+      <w:pPr>
+        <w:pBdr>
+          <w:top w:val="nil"/>
+          <w:left w:val="nil"/>
+          <w:bottom w:val="nil"/>
+          <w:right w:val="nil"/>
+          <w:between w:val="nil"/>
+        </w:pBdr>
+        <w:rPr>
+          <w:iCs/>
+          <w:color w:val="000000"/>
+        </w:rPr>
+      </w:pPr>
+      <w:bookmarkStart w:id="12" w:name="UI"/>
+      <w:r>
+        <w:rPr>
+          <w:b/>
+          <w:bCs/>
+          <w:iCs/>
+          <w:color w:val="000000"/>
+        </w:rPr>
+        <w:t>UI</w:t>
+      </w:r>
+      <w:bookmarkEnd w:id="12"/>
+      <w:r>
+        <w:rPr>
+          <w:iCs/>
+          <w:color w:val="000000"/>
+        </w:rPr>
+        <w:t xml:space="preserve"> - </w:t>
+      </w:r>
+      <w:r>
+        <w:rPr>
+          <w:iCs/>
+          <w:color w:val="000000"/>
+        </w:rPr>
+        <w:t>Una interfaz de usuario, en inglés user interface, a menudo conocida por la abreviatura UI, hace referencia a la interfaz con la que las personas interaccionan con las máquinas.</w:t>
       </w:r>
     </w:p>
     <w:p>
       <w:pPr>
         <w:pStyle w:val="Ttulo2"/>
       </w:pPr>
-      <w:bookmarkStart w:id="4" w:name="_Toc65265809"/>
+      <w:bookmarkStart w:id="13" w:name="_Toc66827857"/>
       <w:r>
         <w:t>Objet</w:t>
       </w:r>
       <w:r>
         <w:t>ivo</w:t>
       </w:r>
-      <w:bookmarkEnd w:id="4"/>
+      <w:bookmarkEnd w:id="13"/>
     </w:p>
     <w:p>
       <w:pPr>
@@ -3041,136 +3855,1157 @@
         <w:rPr>
           <w:iCs/>
         </w:rPr>
-        <w:t xml:space="preserve">Descripción del </w:t>
-      </w:r>
-      <w:r>
-        <w:rPr>
+        <w:t>En el presente documuento se plasma la planificación que se pretende llevar en el desarrollo del proyecto.También se plasma el presupuesto de forma más detallada y todos los recursos que se puedan necesitar durante el desarrollo del proyeto.</w:t>
+      </w:r>
+    </w:p>
+    <w:p>
+      <w:pPr>
+        <w:spacing w:after="160" w:line="259" w:lineRule="auto"/>
+      </w:pPr>
+      <w:r>
+        <w:br w:type="page"/>
+      </w:r>
+    </w:p>
+    <w:p>
+      <w:pPr>
+        <w:pStyle w:val="Ttulo1"/>
+      </w:pPr>
+      <w:bookmarkStart w:id="14" w:name="_Toc66827858"/>
+      <w:r>
+        <w:t>Planificación del proyecto</w:t>
+      </w:r>
+      <w:bookmarkEnd w:id="14"/>
+    </w:p>
+    <w:p>
+      <w:pPr>
+        <w:pStyle w:val="Ttulo2"/>
+      </w:pPr>
+      <w:bookmarkStart w:id="15" w:name="_Toc66827859"/>
+      <w:r>
+        <w:t>Tareas</w:t>
+      </w:r>
+      <w:bookmarkEnd w:id="15"/>
+    </w:p>
+    <w:p>
+      <w:pPr>
+        <w:pStyle w:val="Ttulo3"/>
+      </w:pPr>
+      <w:bookmarkStart w:id="16" w:name="_Toc66827860"/>
+      <w:r>
+        <w:t>Diseño del proyecto</w:t>
+      </w:r>
+      <w:bookmarkEnd w:id="16"/>
+    </w:p>
+    <w:p>
+      <w:r>
+        <w:t>Esbozar el proyecto que se va a desarrollar.</w:t>
+      </w:r>
+    </w:p>
+    <w:p>
+      <w:pPr>
+        <w:pStyle w:val="Ttulo4"/>
+      </w:pPr>
+      <w:r>
+        <w:t>ACP</w:t>
+      </w:r>
+    </w:p>
+    <w:p>
+      <w:r>
+        <w:t>Redactar el documento de Acta de Constitución del Proyecto.</w:t>
+      </w:r>
+    </w:p>
+    <w:p>
+      <w:pPr>
+        <w:pStyle w:val="Ttulo3"/>
+      </w:pPr>
+      <w:bookmarkStart w:id="17" w:name="_Toc66827861"/>
+      <w:r>
+        <w:t>Planificación del proyecto</w:t>
+      </w:r>
+      <w:bookmarkEnd w:id="17"/>
+    </w:p>
+    <w:p>
+      <w:r>
+        <w:t>Organizar y planificar el proyecto, desglosando en tareas, calculando presupuesto y recursos.</w:t>
+      </w:r>
+    </w:p>
+    <w:p>
+      <w:pPr>
+        <w:pStyle w:val="Ttulo4"/>
+      </w:pPr>
+      <w:r>
+        <w:t>Plan proyecto</w:t>
+      </w:r>
+    </w:p>
+    <w:p>
+      <w:r>
+        <w:t>Redactar el documento de Plan de proyecto.</w:t>
+      </w:r>
+    </w:p>
+    <w:p>
+      <w:pPr>
+        <w:pStyle w:val="Ttulo3"/>
+      </w:pPr>
+      <w:bookmarkStart w:id="18" w:name="_Toc66827862"/>
+      <w:r>
+        <w:t>Ejecución y seguimiento del proyecto</w:t>
+      </w:r>
+      <w:bookmarkEnd w:id="18"/>
+    </w:p>
+    <w:p>
+      <w:r>
+        <w:t xml:space="preserve">Desarrollar el código fuente y la documentación del </w:t>
+      </w:r>
+      <w:r>
+        <w:fldChar w:fldCharType="begin"/>
+      </w:r>
+      <w:r>
+        <w:instrText xml:space="preserve"> REF Plug_in \h </w:instrText>
+      </w:r>
+      <w:r>
+        <w:fldChar w:fldCharType="separate"/>
+      </w:r>
+      <w:r>
+        <w:rPr>
+          <w:b/>
+          <w:color w:val="000000"/>
+        </w:rPr>
+        <w:t>Plug-in</w:t>
+      </w:r>
+      <w:r>
+        <w:rPr>
+          <w:color w:val="000000"/>
+        </w:rPr>
+        <w:t xml:space="preserve"> </w:t>
+      </w:r>
+      <w:r>
+        <w:fldChar w:fldCharType="end"/>
+      </w:r>
+      <w:r>
+        <w:t>.</w:t>
+      </w:r>
+    </w:p>
+    <w:p>
+      <w:pPr>
+        <w:pStyle w:val="Ttulo4"/>
+      </w:pPr>
+      <w:r>
+        <w:t>Options Manager</w:t>
+      </w:r>
+    </w:p>
+    <w:p>
+      <w:r>
+        <w:t xml:space="preserve">Desarrollar el </w:t>
+      </w:r>
+      <w:r>
+        <w:fldChar w:fldCharType="begin"/>
+      </w:r>
+      <w:r>
+        <w:instrText xml:space="preserve"> REF Módulo \h </w:instrText>
+      </w:r>
+      <w:r>
+        <w:fldChar w:fldCharType="separate"/>
+      </w:r>
+      <w:r>
+        <w:rPr>
+          <w:b/>
+          <w:bCs/>
           <w:iCs/>
-        </w:rPr>
-        <w:t>objetivo del documento</w:t>
-      </w:r>
-    </w:p>
-    <w:p>
-      <w:pPr>
-        <w:spacing w:after="160" w:line="259" w:lineRule="auto"/>
-      </w:pPr>
-      <w:r>
-        <w:br w:type="page"/>
-      </w:r>
-    </w:p>
-    <w:p>
-      <w:pPr>
-        <w:pStyle w:val="Ttulo1"/>
-      </w:pPr>
-      <w:bookmarkStart w:id="5" w:name="_Toc65265810"/>
-      <w:r>
-        <w:t>Planificación del proyecto</w:t>
-      </w:r>
-      <w:bookmarkEnd w:id="5"/>
+          <w:color w:val="000000"/>
+        </w:rPr>
+        <w:t>Módulo</w:t>
+      </w:r>
+      <w:r>
+        <w:rPr>
+          <w:iCs/>
+          <w:color w:val="000000"/>
+        </w:rPr>
+        <w:t xml:space="preserve"> </w:t>
+      </w:r>
+      <w:r>
+        <w:fldChar w:fldCharType="end"/>
+      </w:r>
+      <w:r>
+        <w:t>que p</w:t>
+      </w:r>
+      <w:r>
+        <w:t>rocesa las opciones que se pasan al insta</w:t>
+      </w:r>
+      <w:r>
+        <w:t>n</w:t>
+      </w:r>
+      <w:r>
+        <w:t xml:space="preserve">ciar el </w:t>
+      </w:r>
+      <w:r>
+        <w:t>plug-in</w:t>
+      </w:r>
+      <w:r>
+        <w:t>.</w:t>
+      </w:r>
+    </w:p>
+    <w:p>
+      <w:pPr>
+        <w:pStyle w:val="Ttulo5"/>
+      </w:pPr>
+      <w:r>
+        <w:t>Validador</w:t>
+      </w:r>
+    </w:p>
+    <w:p>
+      <w:r>
+        <w:t>Desarrollar la función de v</w:t>
+      </w:r>
+      <w:r>
+        <w:t>erifica</w:t>
+      </w:r>
+      <w:r>
+        <w:t>ción de</w:t>
+      </w:r>
+      <w:r>
+        <w:t xml:space="preserve"> las opciones </w:t>
+      </w:r>
+      <w:r>
+        <w:t>de instanciación</w:t>
+      </w:r>
+      <w:r>
+        <w:t>.</w:t>
+      </w:r>
+      <w:r>
+        <w:t xml:space="preserve"> </w:t>
+      </w:r>
+    </w:p>
+    <w:p>
+      <w:pPr>
+        <w:pStyle w:val="Ttulo4"/>
+      </w:pPr>
+      <w:r>
+        <w:t>PDF Loader</w:t>
+      </w:r>
+    </w:p>
+    <w:p>
+      <w:r>
+        <w:t xml:space="preserve">Desarrollar el módulo encargado de cargar el archivo </w:t>
+      </w:r>
+      <w:r>
+        <w:fldChar w:fldCharType="begin"/>
+      </w:r>
+      <w:r>
+        <w:instrText xml:space="preserve"> REF PDF \h </w:instrText>
+      </w:r>
+      <w:r>
+        <w:fldChar w:fldCharType="separate"/>
+      </w:r>
+      <w:r>
+        <w:rPr>
+          <w:b/>
+          <w:color w:val="000000"/>
+        </w:rPr>
+        <w:t>PDF</w:t>
+      </w:r>
+      <w:r>
+        <w:rPr>
+          <w:color w:val="000000"/>
+        </w:rPr>
+        <w:t xml:space="preserve"> </w:t>
+      </w:r>
+      <w:r>
+        <w:fldChar w:fldCharType="end"/>
+      </w:r>
+      <w:r>
+        <w:t>.</w:t>
+      </w:r>
+    </w:p>
+    <w:p>
+      <w:pPr>
+        <w:pStyle w:val="Ttulo5"/>
+      </w:pPr>
+      <w:r>
+        <w:t>Verificar que exista el PDF</w:t>
+      </w:r>
+    </w:p>
+    <w:p>
+      <w:r>
+        <w:t>Desarrollar la</w:t>
+      </w:r>
+      <w:r>
+        <w:t xml:space="preserve"> </w:t>
+      </w:r>
+      <w:r>
+        <w:t xml:space="preserve"> función de verificación de la existencia del archivo PDF a cargar.</w:t>
+      </w:r>
+    </w:p>
+    <w:p>
+      <w:pPr>
+        <w:pStyle w:val="Ttulo5"/>
+      </w:pPr>
+      <w:r>
+        <w:t>Cargar el PDF</w:t>
+      </w:r>
+    </w:p>
+    <w:p>
+      <w:r>
+        <w:t>Implementar la función de carga del PDF del módulo.</w:t>
+      </w:r>
+    </w:p>
+    <w:p>
+      <w:pPr>
+        <w:pStyle w:val="Ttulo4"/>
+      </w:pPr>
+      <w:r>
+        <w:t>PDF Render</w:t>
+      </w:r>
+    </w:p>
+    <w:p>
+      <w:r>
+        <w:t>Desarrollo del módulo encargado de renderizar el PDF.</w:t>
+      </w:r>
+    </w:p>
+    <w:p>
+      <w:pPr>
+        <w:pStyle w:val="Ttulo5"/>
+      </w:pPr>
+      <w:r>
+        <w:t>Detector de orientación de página</w:t>
+      </w:r>
+    </w:p>
+    <w:p>
+      <w:r>
+        <w:t>Implementación de la función de detec</w:t>
+      </w:r>
+      <w:r>
+        <w:t>c</w:t>
+      </w:r>
+      <w:r>
+        <w:t>ión de orientación de página.</w:t>
+      </w:r>
+    </w:p>
+    <w:p>
+      <w:pPr>
+        <w:pStyle w:val="Ttulo5"/>
+      </w:pPr>
+      <w:r>
+        <w:t>Renderizador de página</w:t>
+      </w:r>
+    </w:p>
+    <w:p>
+      <w:r>
+        <w:t>Implementación del renderizador de un</w:t>
+      </w:r>
+      <w:r>
+        <w:t>a</w:t>
+      </w:r>
+      <w:r>
+        <w:t xml:space="preserve"> única página del PDF.</w:t>
+      </w:r>
+    </w:p>
+    <w:p>
+      <w:pPr>
+        <w:pStyle w:val="Ttulo4"/>
+      </w:pPr>
+      <w:r>
+        <w:t xml:space="preserve">Viewer </w:t>
+      </w:r>
+      <w:r>
+        <w:t>B</w:t>
+      </w:r>
+      <w:r>
+        <w:t>uilder</w:t>
+      </w:r>
+    </w:p>
+    <w:p>
+      <w:r>
+        <w:t>Desarrollar el módulo de creación del visor.</w:t>
+      </w:r>
+    </w:p>
+    <w:p>
+      <w:pPr>
+        <w:pStyle w:val="Ttulo5"/>
+      </w:pPr>
+      <w:r>
+        <w:t>Diseñar el visor</w:t>
+      </w:r>
+    </w:p>
+    <w:p>
+      <w:r>
+        <w:t>Crear el diseño del visor y elección de la paleta de colores.</w:t>
+      </w:r>
+    </w:p>
+    <w:p>
+      <w:pPr>
+        <w:pStyle w:val="Ttulo5"/>
+      </w:pPr>
+      <w:r>
+        <w:t>Desarrollar la plantilla</w:t>
+      </w:r>
+    </w:p>
+    <w:p>
+      <w:r>
+        <w:t xml:space="preserve">Desarrollo de la plantilla </w:t>
+      </w:r>
+      <w:r>
+        <w:fldChar w:fldCharType="begin"/>
+      </w:r>
+      <w:r>
+        <w:instrText xml:space="preserve"> REF HTML \h </w:instrText>
+      </w:r>
+      <w:r>
+        <w:fldChar w:fldCharType="separate"/>
+      </w:r>
+      <w:r>
+        <w:rPr>
+          <w:b/>
+          <w:bCs/>
+          <w:iCs/>
+          <w:color w:val="000000"/>
+        </w:rPr>
+        <w:t>HTML</w:t>
+      </w:r>
+      <w:r>
+        <w:rPr>
+          <w:iCs/>
+          <w:color w:val="000000"/>
+        </w:rPr>
+        <w:t xml:space="preserve"> </w:t>
+      </w:r>
+      <w:r>
+        <w:fldChar w:fldCharType="end"/>
+      </w:r>
+      <w:r>
+        <w:t>bas</w:t>
+      </w:r>
+      <w:r>
+        <w:t>á</w:t>
+      </w:r>
+      <w:r>
+        <w:t>ndose en el diseño establecido.</w:t>
+      </w:r>
+    </w:p>
+    <w:p>
+      <w:pPr>
+        <w:pStyle w:val="Ttulo5"/>
+        <w:rPr>
+          <w:lang w:val="en-GB"/>
+        </w:rPr>
+      </w:pPr>
+      <w:r>
+        <w:rPr>
+          <w:lang w:val="en-GB"/>
+        </w:rPr>
+        <w:t>Desarrollar el visor</w:t>
+      </w:r>
+    </w:p>
+    <w:p>
+      <w:pPr>
+        <w:rPr>
+          <w:lang w:val="en-GB"/>
+        </w:rPr>
+      </w:pPr>
+      <w:r>
+        <w:rPr>
+          <w:lang w:val="en-GB"/>
+        </w:rPr>
+        <w:t xml:space="preserve">Desarrollo del la parte lógica del </w:t>
+      </w:r>
+      <w:r>
+        <w:rPr>
+          <w:lang w:val="en-GB"/>
+        </w:rPr>
+        <w:t>visor.</w:t>
+      </w:r>
+    </w:p>
+    <w:p>
+      <w:pPr>
+        <w:pStyle w:val="Ttulo4"/>
+      </w:pPr>
+      <w:r>
+        <w:t>Toolbar Factory</w:t>
+      </w:r>
+    </w:p>
+    <w:p>
+      <w:r>
+        <w:t>Desarrollo del módulo encargado de crear la barra de herramientas del visor.</w:t>
+      </w:r>
+    </w:p>
+    <w:p>
+      <w:pPr>
+        <w:pStyle w:val="Ttulo5"/>
+      </w:pPr>
+      <w:r>
+        <w:t>Diseñar el visor</w:t>
+      </w:r>
+    </w:p>
+    <w:p>
+      <w:r>
+        <w:t>Crear el diseño del visor y la paleta de colores a usar.</w:t>
+      </w:r>
+    </w:p>
+    <w:p>
+      <w:pPr>
+        <w:pStyle w:val="Ttulo5"/>
+      </w:pPr>
+      <w:r>
+        <w:t>Desarrollar la plantilla</w:t>
+      </w:r>
+    </w:p>
+    <w:p>
+      <w:r>
+        <w:t>Creación de la plantilla HTML para la barra de herramientas siguiendo el diseño.</w:t>
+      </w:r>
+    </w:p>
+    <w:p>
+      <w:pPr>
+        <w:pStyle w:val="Ttulo5"/>
+        <w:rPr>
+          <w:lang w:val="en-GB"/>
+        </w:rPr>
+      </w:pPr>
+      <w:r>
+        <w:rPr>
+          <w:lang w:val="en-GB"/>
+        </w:rPr>
+        <w:t>Desarrollar el toolbar factory</w:t>
+      </w:r>
+    </w:p>
+    <w:p>
+      <w:pPr>
+        <w:rPr>
+          <w:lang w:val="en-GB"/>
+        </w:rPr>
+      </w:pPr>
+      <w:r>
+        <w:rPr>
+          <w:lang w:val="en-GB"/>
+        </w:rPr>
+        <w:t>Implementar la parte lógica del módulo.</w:t>
+      </w:r>
+    </w:p>
+    <w:p>
+      <w:pPr>
+        <w:pStyle w:val="Ttulo4"/>
+        <w:rPr>
+          <w:lang w:val="en-GB"/>
+        </w:rPr>
+      </w:pPr>
+      <w:r>
+        <w:rPr>
+          <w:lang w:val="en-GB"/>
+        </w:rPr>
+        <w:t>Documentación técnica proyecto</w:t>
+      </w:r>
+    </w:p>
+    <w:p>
+      <w:pPr>
+        <w:rPr>
+          <w:lang w:val="en-GB"/>
+        </w:rPr>
+      </w:pPr>
+      <w:r>
+        <w:rPr>
+          <w:lang w:val="en-GB"/>
+        </w:rPr>
+        <w:t>Redactar la documentación requerida por el proyecto.</w:t>
+      </w:r>
+    </w:p>
+    <w:p>
+      <w:pPr>
+        <w:pStyle w:val="Ttulo5"/>
+        <w:rPr>
+          <w:lang w:val="en-GB"/>
+        </w:rPr>
+      </w:pPr>
+      <w:r>
+        <w:rPr>
+          <w:lang w:val="en-GB"/>
+        </w:rPr>
+        <w:t>Manual de implantación</w:t>
+      </w:r>
+    </w:p>
+    <w:p>
+      <w:pPr>
+        <w:rPr>
+          <w:lang w:val="en-GB"/>
+        </w:rPr>
+      </w:pPr>
+      <w:r>
+        <w:rPr>
+          <w:lang w:val="en-GB"/>
+        </w:rPr>
+        <w:t>Redactar el manual de instalación del plug-in.</w:t>
+      </w:r>
+    </w:p>
+    <w:p>
+      <w:pPr>
+        <w:pStyle w:val="Ttulo5"/>
+        <w:rPr>
+          <w:lang w:val="en-GB"/>
+        </w:rPr>
+      </w:pPr>
+      <w:r>
+        <w:rPr>
+          <w:lang w:val="en-GB"/>
+        </w:rPr>
+        <w:t xml:space="preserve">Manual de </w:t>
+      </w:r>
+      <w:r>
+        <w:rPr>
+          <w:lang w:val="en-GB"/>
+        </w:rPr>
+        <w:t>desarrollador</w:t>
+      </w:r>
+    </w:p>
+    <w:p>
+      <w:pPr>
+        <w:rPr>
+          <w:lang w:val="en-GB"/>
+        </w:rPr>
+      </w:pPr>
+      <w:r>
+        <w:rPr>
+          <w:lang w:val="en-GB"/>
+        </w:rPr>
+        <w:t>Redactar el manual que tendrá como objetivo los desarrolladores. Es equivalente al manual de uso.</w:t>
+      </w:r>
+    </w:p>
+    <w:p>
+      <w:pPr>
+        <w:pStyle w:val="Ttulo4"/>
+        <w:rPr>
+          <w:lang w:val="en-GB"/>
+        </w:rPr>
+      </w:pPr>
+      <w:r>
+        <w:rPr>
+          <w:lang w:val="en-GB"/>
+        </w:rPr>
+        <w:t>Seguimiento del proyecto</w:t>
+      </w:r>
+    </w:p>
+    <w:p>
+      <w:pPr>
+        <w:pStyle w:val="Ttulo5"/>
+        <w:rPr>
+          <w:lang w:val="en-GB"/>
+        </w:rPr>
+      </w:pPr>
+      <w:r>
+        <w:rPr>
+          <w:lang w:val="en-GB"/>
+        </w:rPr>
+        <w:t>Seguimiento entre miembros del equipo</w:t>
+      </w:r>
+    </w:p>
+    <w:p>
+      <w:pPr>
+        <w:rPr>
+          <w:lang w:val="en-GB"/>
+        </w:rPr>
+      </w:pPr>
+      <w:r>
+        <w:rPr>
+          <w:lang w:val="en-GB"/>
+        </w:rPr>
+        <w:t>Reuniones que se realizarán de forma periódica para obtener un reflejo de como avanza el proyecto.</w:t>
+      </w:r>
+    </w:p>
+    <w:p>
+      <w:pPr>
+        <w:pStyle w:val="Ttulo5"/>
+        <w:rPr>
+          <w:lang w:val="en-GB"/>
+        </w:rPr>
+      </w:pPr>
+      <w:r>
+        <w:rPr>
+          <w:lang w:val="en-GB"/>
+        </w:rPr>
+        <w:t>Memoria Proyecto</w:t>
+      </w:r>
+      <w:r>
+        <w:rPr>
+          <w:lang w:val="en-GB"/>
+        </w:rPr>
+        <w:t xml:space="preserve"> </w:t>
+      </w:r>
+      <w:r>
+        <w:rPr>
+          <w:lang w:val="en-GB"/>
+        </w:rPr>
+        <w:t>(Histórico)</w:t>
+      </w:r>
+    </w:p>
+    <w:p>
+      <w:pPr>
+        <w:rPr>
+          <w:lang w:val="en-GB"/>
+        </w:rPr>
+      </w:pPr>
+      <w:r>
+        <w:rPr>
+          <w:lang w:val="en-GB"/>
+        </w:rPr>
+        <w:t>Desarrollar el histórico de pr</w:t>
+      </w:r>
+      <w:r>
+        <w:rPr>
+          <w:lang w:val="en-GB"/>
+        </w:rPr>
+        <w:t>o</w:t>
+      </w:r>
+      <w:r>
+        <w:rPr>
+          <w:lang w:val="en-GB"/>
+        </w:rPr>
+        <w:t>yecto, incorporando las actas de las reuniones y cualqu</w:t>
+      </w:r>
+      <w:r>
+        <w:rPr>
+          <w:lang w:val="en-GB"/>
+        </w:rPr>
+        <w:t>i</w:t>
+      </w:r>
+      <w:r>
+        <w:rPr>
+          <w:lang w:val="en-GB"/>
+        </w:rPr>
+        <w:t>er problema que haya surgido.</w:t>
+      </w:r>
+    </w:p>
+    <w:p>
+      <w:pPr>
+        <w:pStyle w:val="Ttulo3"/>
+      </w:pPr>
+      <w:bookmarkStart w:id="19" w:name="_Toc66827863"/>
+      <w:r>
+        <w:t>Cierre del proyecto</w:t>
+      </w:r>
+      <w:bookmarkEnd w:id="19"/>
+    </w:p>
+    <w:p>
+      <w:pPr>
+        <w:pStyle w:val="Ttulo4"/>
+      </w:pPr>
+      <w:r>
+        <w:t>Presentación proyecto</w:t>
+      </w:r>
+    </w:p>
+    <w:p>
+      <w:r>
+        <w:t>Crear la presentación del proyecto.</w:t>
+      </w:r>
+    </w:p>
+    <w:p>
+      <w:pPr>
+        <w:pStyle w:val="Ttulo5"/>
+      </w:pPr>
+      <w:r>
+        <w:t>Organizar la presentaci</w:t>
+      </w:r>
+      <w:r>
+        <w:t>ó</w:t>
+      </w:r>
+      <w:r>
+        <w:t>n</w:t>
+      </w:r>
+    </w:p>
+    <w:p>
+      <w:r>
+        <w:t>Establecer el gui</w:t>
+      </w:r>
+      <w:r>
+        <w:t>o</w:t>
+      </w:r>
+      <w:r>
+        <w:t>n de la presentación y los tiempos para cada integrante del grupo.</w:t>
+      </w:r>
+    </w:p>
+    <w:p>
+      <w:pPr>
+        <w:pStyle w:val="Ttulo5"/>
+      </w:pPr>
+      <w:r>
+        <w:t>Preparar material para realizar la presentación</w:t>
+      </w:r>
+    </w:p>
+    <w:p>
+      <w:r>
+        <w:t>Crear la presentación mediante cualquier software que sea para este fin.</w:t>
+      </w:r>
+    </w:p>
+    <w:p>
+      <w:pPr>
+        <w:pStyle w:val="Ttulo5"/>
+      </w:pPr>
+      <w:r>
+        <w:t>Realizar la presentación</w:t>
+      </w:r>
+    </w:p>
+    <w:p>
+      <w:r>
+        <w:t>Presentar el proyecto ante los profesores y compañeros.</w:t>
+      </w:r>
+    </w:p>
+    <w:bookmarkStart w:id="20" w:name="_MON_1677434299"/>
+    <w:bookmarkEnd w:id="20"/>
+    <w:p>
+      <w:r>
+        <w:object w:dxaOrig="9558" w:dyaOrig="9893" w14:anchorId="796BA1ED">
+          <v:shapetype id="_x0000_t75" coordsize="21600,21600" o:spt="75" o:preferrelative="t" path="m@4@5l@4@11@9@11@9@5xe" filled="f" stroked="f">
+            <v:stroke joinstyle="miter"/>
+            <v:formulas>
+              <v:f eqn="if lineDrawn pixelLineWidth 0"/>
+              <v:f eqn="sum @0 1 0"/>
+              <v:f eqn="sum 0 0 @1"/>
+              <v:f eqn="prod @2 1 2"/>
+              <v:f eqn="prod @3 21600 pixelWidth"/>
+              <v:f eqn="prod @3 21600 pixelHeight"/>
+              <v:f eqn="sum @0 0 1"/>
+              <v:f eqn="prod @6 1 2"/>
+              <v:f eqn="prod @7 21600 pixelWidth"/>
+              <v:f eqn="sum @8 21600 0"/>
+              <v:f eqn="prod @7 21600 pixelHeight"/>
+              <v:f eqn="sum @10 21600 0"/>
+            </v:formulas>
+            <v:path o:extrusionok="f" gradientshapeok="t" o:connecttype="rect"/>
+            <o:lock v:ext="edit" aspectratio="t"/>
+          </v:shapetype>
+          <v:shape id="_x0000_i1025" type="#_x0000_t75" style="width:478.05pt;height:494.8pt" o:ole="">
+            <v:imagedata r:id="rId8" o:title=""/>
+          </v:shape>
+          <o:OLEObject Type="Embed" ProgID="Excel.Sheet.12" ShapeID="_x0000_i1025" DrawAspect="Content" ObjectID="_1677440723" r:id="rId9"/>
+        </w:object>
+      </w:r>
     </w:p>
     <w:p>
       <w:pPr>
         <w:pStyle w:val="Ttulo2"/>
       </w:pPr>
-      <w:bookmarkStart w:id="6" w:name="_Toc65265811"/>
-      <w:r>
-        <w:t>Tareas</w:t>
-      </w:r>
-      <w:bookmarkEnd w:id="6"/>
-    </w:p>
-    <w:p>
-      <w:pPr>
-        <w:pStyle w:val="Ttulo3"/>
-      </w:pPr>
-      <w:bookmarkStart w:id="7" w:name="_Toc65265812"/>
-      <w:r>
-        <w:t>Tarea 1</w:t>
-      </w:r>
-      <w:bookmarkEnd w:id="7"/>
-    </w:p>
-    <w:p>
-      <w:pPr>
-        <w:pStyle w:val="Ttulo4"/>
-      </w:pPr>
-      <w:r>
-        <w:t>Subtarea</w:t>
+      <w:bookmarkStart w:id="21" w:name="_Toc66827864"/>
+      <w:r>
+        <w:t>Recursos humanos</w:t>
+      </w:r>
+      <w:bookmarkEnd w:id="21"/>
+    </w:p>
+    <w:p>
+      <w:r>
+        <w:t>Para el desarrollo del proyecto se ha de disponer de los siguientes perfiles:</w:t>
+      </w:r>
+    </w:p>
+    <w:p>
+      <w:pPr>
+        <w:pStyle w:val="Prrafodelista"/>
+        <w:numPr>
+          <w:ilvl w:val="0"/>
+          <w:numId w:val="2"/>
+        </w:numPr>
+      </w:pPr>
+      <w:r>
+        <w:t>Gestor de proyectos</w:t>
+      </w:r>
+      <w:r>
+        <w:t xml:space="preserve"> (50€/h)</w:t>
+      </w:r>
+      <w:r>
+        <w:t xml:space="preserve"> – responsable de guiar al equipo y de que se cumplan los objetivos.</w:t>
+      </w:r>
+    </w:p>
+    <w:p>
+      <w:pPr>
+        <w:pStyle w:val="Prrafodelista"/>
+        <w:numPr>
+          <w:ilvl w:val="0"/>
+          <w:numId w:val="2"/>
+        </w:numPr>
+      </w:pPr>
+      <w:r>
+        <w:t xml:space="preserve">Diseñador de </w:t>
+      </w:r>
+      <w:r>
+        <w:fldChar w:fldCharType="begin"/>
+      </w:r>
+      <w:r>
+        <w:instrText xml:space="preserve"> REF UI \h </w:instrText>
+      </w:r>
+      <w:r>
+        <w:fldChar w:fldCharType="separate"/>
+      </w:r>
+      <w:r>
+        <w:rPr>
+          <w:b/>
+          <w:bCs/>
+          <w:iCs/>
+          <w:color w:val="000000"/>
+        </w:rPr>
+        <w:t>UI</w:t>
+      </w:r>
+      <w:r>
+        <w:fldChar w:fldCharType="end"/>
+      </w:r>
+      <w:r>
+        <w:t xml:space="preserve"> (40€/h)</w:t>
+      </w:r>
+      <w:r>
+        <w:t xml:space="preserve"> – encargado de diseñar la interfaz del plug-in.</w:t>
+      </w:r>
+    </w:p>
+    <w:p>
+      <w:pPr>
+        <w:pStyle w:val="Prrafodelista"/>
+        <w:numPr>
+          <w:ilvl w:val="0"/>
+          <w:numId w:val="2"/>
+        </w:numPr>
+      </w:pPr>
+      <w:r>
+        <w:t xml:space="preserve">Maquetador </w:t>
+      </w:r>
+      <w:r>
+        <w:fldChar w:fldCharType="begin"/>
+      </w:r>
+      <w:r>
+        <w:instrText xml:space="preserve"> REF CSS \h </w:instrText>
+      </w:r>
+      <w:r>
+        <w:fldChar w:fldCharType="separate"/>
+      </w:r>
+      <w:r>
+        <w:rPr>
+          <w:b/>
+          <w:bCs/>
+          <w:iCs/>
+          <w:color w:val="000000"/>
+        </w:rPr>
+        <w:t>CSS</w:t>
+      </w:r>
+      <w:r>
+        <w:rPr>
+          <w:iCs/>
+          <w:color w:val="000000"/>
+        </w:rPr>
+        <w:t xml:space="preserve"> </w:t>
+      </w:r>
+      <w:r>
+        <w:fldChar w:fldCharType="end"/>
+      </w:r>
+      <w:r>
+        <w:t>(30€/h)</w:t>
+      </w:r>
+      <w:r>
+        <w:t xml:space="preserve"> – dará los estilos al visor para que sea igual que el diseño establecido.</w:t>
+      </w:r>
+    </w:p>
+    <w:p>
+      <w:pPr>
+        <w:pStyle w:val="Prrafodelista"/>
+        <w:numPr>
+          <w:ilvl w:val="0"/>
+          <w:numId w:val="2"/>
+        </w:numPr>
+      </w:pPr>
+      <w:r>
+        <w:t>Oradores</w:t>
+      </w:r>
+      <w:r>
+        <w:t xml:space="preserve"> (30€/h)</w:t>
+      </w:r>
+      <w:r>
+        <w:t xml:space="preserve"> </w:t>
+      </w:r>
+      <w:r>
+        <w:t>– encargados de realizar la presentación.</w:t>
+      </w:r>
+    </w:p>
+    <w:p>
+      <w:pPr>
+        <w:pStyle w:val="Prrafodelista"/>
+        <w:numPr>
+          <w:ilvl w:val="0"/>
+          <w:numId w:val="2"/>
+        </w:numPr>
+      </w:pPr>
+      <w:r>
+        <w:t xml:space="preserve">Desarrolladores </w:t>
+      </w:r>
+      <w:r>
+        <w:fldChar w:fldCharType="begin"/>
+      </w:r>
+      <w:r>
+        <w:instrText xml:space="preserve"> REF JavaScript \h </w:instrText>
+      </w:r>
+      <w:r>
+        <w:fldChar w:fldCharType="separate"/>
+      </w:r>
+      <w:r>
+        <w:rPr>
+          <w:b/>
+          <w:bCs/>
+        </w:rPr>
+        <w:t>JavaScript</w:t>
+      </w:r>
+      <w:r>
+        <w:t xml:space="preserve"> </w:t>
+      </w:r>
+      <w:r>
+        <w:fldChar w:fldCharType="end"/>
+      </w:r>
+      <w:r>
+        <w:t>(50€/h)</w:t>
+      </w:r>
+      <w:r>
+        <w:t xml:space="preserve"> </w:t>
+      </w:r>
+      <w:r>
+        <w:t xml:space="preserve"> - los que desarrollarán la lógica del plug-in.</w:t>
       </w:r>
     </w:p>
     <w:p>
       <w:pPr>
         <w:pStyle w:val="Ttulo2"/>
       </w:pPr>
-      <w:bookmarkStart w:id="8" w:name="_Toc65265813"/>
-      <w:r>
-        <w:t>Recursos humanos</w:t>
-      </w:r>
-      <w:bookmarkEnd w:id="8"/>
+      <w:bookmarkStart w:id="22" w:name="_Toc66827865"/>
+      <w:r>
+        <w:t>Recursos materiales</w:t>
+      </w:r>
+      <w:bookmarkEnd w:id="22"/>
+    </w:p>
+    <w:p>
+      <w:r>
+        <w:t>En cuanto a recursos materiales se prevé:</w:t>
+      </w:r>
+    </w:p>
+    <w:p>
+      <w:pPr>
+        <w:pStyle w:val="Prrafodelista"/>
+        <w:numPr>
+          <w:ilvl w:val="0"/>
+          <w:numId w:val="3"/>
+        </w:numPr>
+      </w:pPr>
+      <w:r>
+        <w:t xml:space="preserve"> 4 p</w:t>
+      </w:r>
+      <w:r>
+        <w:t>ortátiles de prestaciones medio-bajas</w:t>
+      </w:r>
+      <w:r>
+        <w:t xml:space="preserve"> (400€/und.)</w:t>
+      </w:r>
+      <w:r>
+        <w:t>.</w:t>
+      </w:r>
+    </w:p>
+    <w:p>
+      <w:pPr>
+        <w:pStyle w:val="Prrafodelista"/>
+        <w:numPr>
+          <w:ilvl w:val="0"/>
+          <w:numId w:val="3"/>
+        </w:numPr>
+      </w:pPr>
+      <w:r>
+        <w:t>Editor de código para JavaScript.</w:t>
+      </w:r>
+    </w:p>
+    <w:p>
+      <w:pPr>
+        <w:pStyle w:val="Prrafodelista"/>
+        <w:numPr>
+          <w:ilvl w:val="0"/>
+          <w:numId w:val="3"/>
+        </w:numPr>
+      </w:pPr>
+      <w:r>
+        <w:t>Software para realizar la presentación.</w:t>
+      </w:r>
+    </w:p>
+    <w:p>
+      <w:pPr>
+        <w:pStyle w:val="Prrafodelista"/>
+        <w:numPr>
+          <w:ilvl w:val="0"/>
+          <w:numId w:val="3"/>
+        </w:numPr>
+      </w:pPr>
+      <w:r>
+        <w:t>Software de edición de texto</w:t>
+      </w:r>
+    </w:p>
+    <w:p>
+      <w:pPr>
+        <w:pStyle w:val="Prrafodelista"/>
+        <w:numPr>
+          <w:ilvl w:val="0"/>
+          <w:numId w:val="3"/>
+        </w:numPr>
+      </w:pPr>
+      <w:r>
+        <w:t xml:space="preserve">Software de </w:t>
+      </w:r>
+      <w:r>
+        <w:t>diseño gráfico</w:t>
+      </w:r>
     </w:p>
     <w:p>
       <w:pPr>
         <w:pStyle w:val="Ttulo2"/>
       </w:pPr>
-      <w:bookmarkStart w:id="9" w:name="_Toc65265814"/>
-      <w:r>
-        <w:t>Recursos materiales</w:t>
-      </w:r>
-      <w:bookmarkEnd w:id="9"/>
-    </w:p>
+      <w:bookmarkStart w:id="23" w:name="_Toc66827866"/>
+      <w:r>
+        <w:t>Presupuesto</w:t>
+      </w:r>
+      <w:bookmarkEnd w:id="23"/>
+    </w:p>
+    <w:bookmarkStart w:id="24" w:name="_MON_1677434023"/>
+    <w:bookmarkEnd w:id="24"/>
+    <w:p>
+      <w:pPr>
+        <w:ind w:firstLine="0"/>
+      </w:pPr>
+      <w:r>
+        <w:object w:dxaOrig="10107" w:dyaOrig="9617" w14:anchorId="161E5482">
+          <v:shape id="_x0000_i1026" type="#_x0000_t75" style="width:505.65pt;height:480.55pt" o:ole="">
+            <v:imagedata r:id="rId10" o:title=""/>
+          </v:shape>
+          <o:OLEObject Type="Embed" ProgID="Excel.Sheet.12" ShapeID="_x0000_i1026" DrawAspect="Content" ObjectID="_1677440724" r:id="rId11"/>
+        </w:object>
+      </w:r>
+    </w:p>
+    <w:p/>
     <w:p>
       <w:pPr>
         <w:pStyle w:val="Ttulo2"/>
       </w:pPr>
-      <w:bookmarkStart w:id="10" w:name="_Toc65265815"/>
-      <w:r>
-        <w:t>Presupuesto</w:t>
-      </w:r>
-      <w:bookmarkEnd w:id="10"/>
-    </w:p>
-    <w:p>
-      <w:pPr>
-        <w:pStyle w:val="Ttulo2"/>
-      </w:pPr>
-      <w:bookmarkStart w:id="11" w:name="_Toc65265816"/>
+      <w:bookmarkStart w:id="25" w:name="_Toc66827867"/>
       <w:r>
         <w:t>Políticas de seguimiento</w:t>
       </w:r>
-      <w:bookmarkEnd w:id="11"/>
-    </w:p>
-    <w:p>
-      <w:pPr>
-        <w:pStyle w:val="Ttulo2"/>
-      </w:pPr>
-      <w:bookmarkStart w:id="12" w:name="_Toc65265817"/>
-      <w:r>
-        <w:t>Anexos</w:t>
-      </w:r>
-      <w:bookmarkEnd w:id="12"/>
-      <w:r>
-        <w:t xml:space="preserve"> </w:t>
-      </w:r>
-    </w:p>
-    <w:p>
-      <w:r>
-        <w:t>Histórico del proyecto</w:t>
-      </w:r>
-    </w:p>
-    <w:p>
-      <w:r>
-        <w:t>Documentación de Requisitos del Software(SRD)</w:t>
-      </w:r>
-    </w:p>
-    <w:p>
-      <w:r>
-        <w:t>Documento de Diseño Arquitectonico (ADD)</w:t>
-      </w:r>
-    </w:p>
-    <w:p>
-      <w:r>
-        <w:t>Documento de Diseño Detallado (DDD)</w:t>
+      <w:bookmarkEnd w:id="25"/>
+    </w:p>
+    <w:p>
+      <w:r>
+        <w:t>Para poder tener una visión del avance del proyecto se ha decidi</w:t>
+      </w:r>
+      <w:r>
+        <w:t>d</w:t>
+      </w:r>
+      <w:r>
+        <w:t>o establecer una r</w:t>
+      </w:r>
+      <w:r>
+        <w:t>eunión todos los Jueves a las 20:00</w:t>
+      </w:r>
+      <w:r>
+        <w:t xml:space="preserve"> para poder resolver cualquier conflicto que pueda surgir en el desarrollo del proye</w:t>
+      </w:r>
+      <w:r>
+        <w:t>c</w:t>
+      </w:r>
+      <w:r>
+        <w:t>to.</w:t>
       </w:r>
     </w:p>
     <w:sectPr>
-      <w:footerReference w:type="default" r:id="rId8"/>
+      <w:footerReference w:type="default" r:id="rId12"/>
       <w:pgSz w:w="11906" w:h="16838"/>
       <w:pgMar w:top="567" w:right="567" w:bottom="567" w:left="1134" w:header="708" w:footer="708" w:gutter="0"/>
       <w:cols w:space="708"/>
@@ -3488,7 +5323,7 @@
               <w:sz w:val="18"/>
               <w:szCs w:val="18"/>
             </w:rPr>
-            <w:t>26 de febrero de 2021</w:t>
+            <w:t>16 de marzo de 2021</w:t>
           </w:r>
           <w:r>
             <w:rPr>
@@ -3676,9 +5511,235 @@
 <file path=word/numbering.xml><?xml version="1.0" encoding="utf-8"?>
 <w:numbering xmlns:wpc="http://schemas.microsoft.com/office/word/2010/wordprocessingCanvas" xmlns:cx="http://schemas.microsoft.com/office/drawing/2014/chartex" xmlns:cx1="http://schemas.microsoft.com/office/drawing/2015/9/8/chartex" xmlns:cx2="http://schemas.microsoft.com/office/drawing/2015/10/21/chartex" xmlns:cx3="http://schemas.microsoft.com/office/drawing/2016/5/9/chartex" xmlns:cx4="http://schemas.microsoft.com/office/drawing/2016/5/10/chartex" xmlns:cx5="http://schemas.microsoft.com/office/drawing/2016/5/11/chartex" xmlns:cx6="http://schemas.microsoft.com/office/drawing/2016/5/12/chartex" xmlns:cx7="http://schemas.microsoft.com/office/drawing/2016/5/13/chartex" xmlns:cx8="http://schemas.microsoft.com/office/drawing/2016/5/14/chartex" xmlns:mc="http://schemas.openxmlformats.org/markup-compatibility/2006" xmlns:aink="http://schemas.microsoft.com/office/drawing/2016/ink" xmlns:am3d="http://schemas.microsoft.com/office/drawing/2017/model3d" xmlns:o="urn:schemas-microsoft-com:office:office" xmlns:r="http://schemas.openxmlformats.org/officeDocument/2006/relationships" xmlns:m="http://schemas.openxmlformats.org/officeDocument/2006/math" xmlns:v="urn:schemas-microsoft-com:vml" xmlns:wp14="http://schemas.microsoft.com/office/word/2010/wordprocessingDrawing" xmlns:wp="http://schemas.openxmlformats.org/drawingml/2006/wordprocessingDrawing" xmlns:w10="urn:schemas-microsoft-com:office:word" xmlns:w="http://schemas.openxmlformats.org/wordprocessingml/2006/main" xmlns:w14="http://schemas.microsoft.com/office/word/2010/wordml" xmlns:w15="http://schemas.microsoft.com/office/word/2012/wordml" xmlns:w16cex="http://schemas.microsoft.com/office/word/2018/wordml/cex" xmlns:w16cid="http://schemas.microsoft.com/office/word/2016/wordml/cid" xmlns:w16="http://schemas.microsoft.com/office/word/2018/wordml" xmlns:w16se="http://schemas.microsoft.com/office/word/2015/wordml/symex" xmlns:wpg="http://schemas.microsoft.com/office/word/2010/wordprocessingGroup" xmlns:wpi="http://schemas.microsoft.com/office/word/2010/wordprocessingInk" xmlns:wne="http://schemas.microsoft.com/office/word/2006/wordml" xmlns:wps="http://schemas.microsoft.com/office/word/2010/wordprocessingShape" mc:Ignorable="w14 w15 w16se w16cid w16 w16cex wp14">
   <w:abstractNum w:abstractNumId="0" w15:restartNumberingAfterBreak="0">
+    <w:nsid w:val="22085674"/>
+    <w:multiLevelType w:val="hybridMultilevel"/>
+    <w:tmpl w:val="D80E287E"/>
+    <w:lvl w:ilvl="0" w:tplc="0C0A0001">
+      <w:start w:val="1"/>
+      <w:numFmt w:val="bullet"/>
+      <w:lvlText w:val=""/>
+      <w:lvlJc w:val="left"/>
+      <w:pPr>
+        <w:ind w:left="1429" w:hanging="360"/>
+      </w:pPr>
+      <w:rPr>
+        <w:rFonts w:ascii="Symbol" w:hAnsi="Symbol" w:hint="default"/>
+      </w:rPr>
+    </w:lvl>
+    <w:lvl w:ilvl="1" w:tplc="0C0A0003" w:tentative="1">
+      <w:start w:val="1"/>
+      <w:numFmt w:val="bullet"/>
+      <w:lvlText w:val="o"/>
+      <w:lvlJc w:val="left"/>
+      <w:pPr>
+        <w:ind w:left="2149" w:hanging="360"/>
+      </w:pPr>
+      <w:rPr>
+        <w:rFonts w:ascii="Courier New" w:hAnsi="Courier New" w:cs="Courier New" w:hint="default"/>
+      </w:rPr>
+    </w:lvl>
+    <w:lvl w:ilvl="2" w:tplc="0C0A0005" w:tentative="1">
+      <w:start w:val="1"/>
+      <w:numFmt w:val="bullet"/>
+      <w:lvlText w:val=""/>
+      <w:lvlJc w:val="left"/>
+      <w:pPr>
+        <w:ind w:left="2869" w:hanging="360"/>
+      </w:pPr>
+      <w:rPr>
+        <w:rFonts w:ascii="Wingdings" w:hAnsi="Wingdings" w:hint="default"/>
+      </w:rPr>
+    </w:lvl>
+    <w:lvl w:ilvl="3" w:tplc="0C0A0001" w:tentative="1">
+      <w:start w:val="1"/>
+      <w:numFmt w:val="bullet"/>
+      <w:lvlText w:val=""/>
+      <w:lvlJc w:val="left"/>
+      <w:pPr>
+        <w:ind w:left="3589" w:hanging="360"/>
+      </w:pPr>
+      <w:rPr>
+        <w:rFonts w:ascii="Symbol" w:hAnsi="Symbol" w:hint="default"/>
+      </w:rPr>
+    </w:lvl>
+    <w:lvl w:ilvl="4" w:tplc="0C0A0003" w:tentative="1">
+      <w:start w:val="1"/>
+      <w:numFmt w:val="bullet"/>
+      <w:lvlText w:val="o"/>
+      <w:lvlJc w:val="left"/>
+      <w:pPr>
+        <w:ind w:left="4309" w:hanging="360"/>
+      </w:pPr>
+      <w:rPr>
+        <w:rFonts w:ascii="Courier New" w:hAnsi="Courier New" w:cs="Courier New" w:hint="default"/>
+      </w:rPr>
+    </w:lvl>
+    <w:lvl w:ilvl="5" w:tplc="0C0A0005" w:tentative="1">
+      <w:start w:val="1"/>
+      <w:numFmt w:val="bullet"/>
+      <w:lvlText w:val=""/>
+      <w:lvlJc w:val="left"/>
+      <w:pPr>
+        <w:ind w:left="5029" w:hanging="360"/>
+      </w:pPr>
+      <w:rPr>
+        <w:rFonts w:ascii="Wingdings" w:hAnsi="Wingdings" w:hint="default"/>
+      </w:rPr>
+    </w:lvl>
+    <w:lvl w:ilvl="6" w:tplc="0C0A0001" w:tentative="1">
+      <w:start w:val="1"/>
+      <w:numFmt w:val="bullet"/>
+      <w:lvlText w:val=""/>
+      <w:lvlJc w:val="left"/>
+      <w:pPr>
+        <w:ind w:left="5749" w:hanging="360"/>
+      </w:pPr>
+      <w:rPr>
+        <w:rFonts w:ascii="Symbol" w:hAnsi="Symbol" w:hint="default"/>
+      </w:rPr>
+    </w:lvl>
+    <w:lvl w:ilvl="7" w:tplc="0C0A0003" w:tentative="1">
+      <w:start w:val="1"/>
+      <w:numFmt w:val="bullet"/>
+      <w:lvlText w:val="o"/>
+      <w:lvlJc w:val="left"/>
+      <w:pPr>
+        <w:ind w:left="6469" w:hanging="360"/>
+      </w:pPr>
+      <w:rPr>
+        <w:rFonts w:ascii="Courier New" w:hAnsi="Courier New" w:cs="Courier New" w:hint="default"/>
+      </w:rPr>
+    </w:lvl>
+    <w:lvl w:ilvl="8" w:tplc="0C0A0005" w:tentative="1">
+      <w:start w:val="1"/>
+      <w:numFmt w:val="bullet"/>
+      <w:lvlText w:val=""/>
+      <w:lvlJc w:val="left"/>
+      <w:pPr>
+        <w:ind w:left="7189" w:hanging="360"/>
+      </w:pPr>
+      <w:rPr>
+        <w:rFonts w:ascii="Wingdings" w:hAnsi="Wingdings" w:hint="default"/>
+      </w:rPr>
+    </w:lvl>
+  </w:abstractNum>
+  <w:abstractNum w:abstractNumId="1" w15:restartNumberingAfterBreak="0">
+    <w:nsid w:val="769E63FF"/>
+    <w:multiLevelType w:val="hybridMultilevel"/>
+    <w:tmpl w:val="CEDEA30E"/>
+    <w:lvl w:ilvl="0" w:tplc="0C0A0001">
+      <w:start w:val="1"/>
+      <w:numFmt w:val="bullet"/>
+      <w:lvlText w:val=""/>
+      <w:lvlJc w:val="left"/>
+      <w:pPr>
+        <w:ind w:left="1429" w:hanging="360"/>
+      </w:pPr>
+      <w:rPr>
+        <w:rFonts w:ascii="Symbol" w:hAnsi="Symbol" w:hint="default"/>
+      </w:rPr>
+    </w:lvl>
+    <w:lvl w:ilvl="1" w:tplc="0C0A0003" w:tentative="1">
+      <w:start w:val="1"/>
+      <w:numFmt w:val="bullet"/>
+      <w:lvlText w:val="o"/>
+      <w:lvlJc w:val="left"/>
+      <w:pPr>
+        <w:ind w:left="2149" w:hanging="360"/>
+      </w:pPr>
+      <w:rPr>
+        <w:rFonts w:ascii="Courier New" w:hAnsi="Courier New" w:cs="Courier New" w:hint="default"/>
+      </w:rPr>
+    </w:lvl>
+    <w:lvl w:ilvl="2" w:tplc="0C0A0005" w:tentative="1">
+      <w:start w:val="1"/>
+      <w:numFmt w:val="bullet"/>
+      <w:lvlText w:val=""/>
+      <w:lvlJc w:val="left"/>
+      <w:pPr>
+        <w:ind w:left="2869" w:hanging="360"/>
+      </w:pPr>
+      <w:rPr>
+        <w:rFonts w:ascii="Wingdings" w:hAnsi="Wingdings" w:hint="default"/>
+      </w:rPr>
+    </w:lvl>
+    <w:lvl w:ilvl="3" w:tplc="0C0A0001" w:tentative="1">
+      <w:start w:val="1"/>
+      <w:numFmt w:val="bullet"/>
+      <w:lvlText w:val=""/>
+      <w:lvlJc w:val="left"/>
+      <w:pPr>
+        <w:ind w:left="3589" w:hanging="360"/>
+      </w:pPr>
+      <w:rPr>
+        <w:rFonts w:ascii="Symbol" w:hAnsi="Symbol" w:hint="default"/>
+      </w:rPr>
+    </w:lvl>
+    <w:lvl w:ilvl="4" w:tplc="0C0A0003" w:tentative="1">
+      <w:start w:val="1"/>
+      <w:numFmt w:val="bullet"/>
+      <w:lvlText w:val="o"/>
+      <w:lvlJc w:val="left"/>
+      <w:pPr>
+        <w:ind w:left="4309" w:hanging="360"/>
+      </w:pPr>
+      <w:rPr>
+        <w:rFonts w:ascii="Courier New" w:hAnsi="Courier New" w:cs="Courier New" w:hint="default"/>
+      </w:rPr>
+    </w:lvl>
+    <w:lvl w:ilvl="5" w:tplc="0C0A0005" w:tentative="1">
+      <w:start w:val="1"/>
+      <w:numFmt w:val="bullet"/>
+      <w:lvlText w:val=""/>
+      <w:lvlJc w:val="left"/>
+      <w:pPr>
+        <w:ind w:left="5029" w:hanging="360"/>
+      </w:pPr>
+      <w:rPr>
+        <w:rFonts w:ascii="Wingdings" w:hAnsi="Wingdings" w:hint="default"/>
+      </w:rPr>
+    </w:lvl>
+    <w:lvl w:ilvl="6" w:tplc="0C0A0001" w:tentative="1">
+      <w:start w:val="1"/>
+      <w:numFmt w:val="bullet"/>
+      <w:lvlText w:val=""/>
+      <w:lvlJc w:val="left"/>
+      <w:pPr>
+        <w:ind w:left="5749" w:hanging="360"/>
+      </w:pPr>
+      <w:rPr>
+        <w:rFonts w:ascii="Symbol" w:hAnsi="Symbol" w:hint="default"/>
+      </w:rPr>
+    </w:lvl>
+    <w:lvl w:ilvl="7" w:tplc="0C0A0003" w:tentative="1">
+      <w:start w:val="1"/>
+      <w:numFmt w:val="bullet"/>
+      <w:lvlText w:val="o"/>
+      <w:lvlJc w:val="left"/>
+      <w:pPr>
+        <w:ind w:left="6469" w:hanging="360"/>
+      </w:pPr>
+      <w:rPr>
+        <w:rFonts w:ascii="Courier New" w:hAnsi="Courier New" w:cs="Courier New" w:hint="default"/>
+      </w:rPr>
+    </w:lvl>
+    <w:lvl w:ilvl="8" w:tplc="0C0A0005" w:tentative="1">
+      <w:start w:val="1"/>
+      <w:numFmt w:val="bullet"/>
+      <w:lvlText w:val=""/>
+      <w:lvlJc w:val="left"/>
+      <w:pPr>
+        <w:ind w:left="7189" w:hanging="360"/>
+      </w:pPr>
+      <w:rPr>
+        <w:rFonts w:ascii="Wingdings" w:hAnsi="Wingdings" w:hint="default"/>
+      </w:rPr>
+    </w:lvl>
+  </w:abstractNum>
+  <w:abstractNum w:abstractNumId="2" w15:restartNumberingAfterBreak="0">
     <w:nsid w:val="7B9129D2"/>
     <w:multiLevelType w:val="multilevel"/>
-    <w:tmpl w:val="0A64FEEE"/>
+    <w:tmpl w:val="040EE3E8"/>
     <w:lvl w:ilvl="0">
       <w:start w:val="1"/>
       <w:numFmt w:val="decimal"/>
@@ -3722,6 +5783,7 @@
     <w:lvl w:ilvl="4">
       <w:start w:val="1"/>
       <w:numFmt w:val="decimal"/>
+      <w:pStyle w:val="Ttulo5"/>
       <w:lvlText w:val="%1.%2.%3.%4.%5."/>
       <w:lvlJc w:val="left"/>
       <w:pPr>
@@ -3766,6 +5828,12 @@
     </w:lvl>
   </w:abstractNum>
   <w:num w:numId="1">
+    <w:abstractNumId w:val="2"/>
+  </w:num>
+  <w:num w:numId="2">
+    <w:abstractNumId w:val="1"/>
+  </w:num>
+  <w:num w:numId="3">
     <w:abstractNumId w:val="0"/>
   </w:num>
 </w:numbering>
@@ -4292,6 +6360,26 @@
       <w:u w:val="single"/>
     </w:rPr>
   </w:style>
+  <w:style w:type="paragraph" w:styleId="Ttulo5">
+    <w:name w:val="heading 5"/>
+    <w:basedOn w:val="Ttulo4"/>
+    <w:next w:val="Normal"/>
+    <w:link w:val="Ttulo5Car"/>
+    <w:uiPriority w:val="9"/>
+    <w:unhideWhenUsed/>
+    <w:qFormat/>
+    <w:rsid w:val="00F13D11"/>
+    <w:pPr>
+      <w:numPr>
+        <w:ilvl w:val="4"/>
+      </w:numPr>
+      <w:outlineLvl w:val="4"/>
+    </w:pPr>
+    <w:rPr>
+      <w:sz w:val="24"/>
+      <w:szCs w:val="24"/>
+    </w:rPr>
+  </w:style>
   <w:style w:type="character" w:default="1" w:styleId="Fuentedeprrafopredeter">
     <w:name w:val="Default Paragraph Font"/>
     <w:uiPriority w:val="1"/>
@@ -4703,6 +6791,217 @@
       <w:u w:val="single"/>
     </w:rPr>
   </w:style>
+  <w:style w:type="character" w:customStyle="1" w:styleId="Ttulo5Car">
+    <w:name w:val="Título 5 Car"/>
+    <w:basedOn w:val="Fuentedeprrafopredeter"/>
+    <w:link w:val="Ttulo5"/>
+    <w:uiPriority w:val="9"/>
+    <w:rsid w:val="00F13D11"/>
+    <w:rPr>
+      <w:rFonts w:ascii="Times New Roman" w:eastAsiaTheme="majorEastAsia" w:hAnsi="Times New Roman" w:cs="Times New Roman"/>
+      <w:b/>
+      <w:bCs/>
+      <w:i/>
+      <w:noProof/>
+      <w:sz w:val="24"/>
+      <w:szCs w:val="24"/>
+      <w:u w:val="single"/>
+    </w:rPr>
+  </w:style>
+  <w:style w:type="character" w:styleId="Mencinsinresolver">
+    <w:name w:val="Unresolved Mention"/>
+    <w:basedOn w:val="Fuentedeprrafopredeter"/>
+    <w:uiPriority w:val="99"/>
+    <w:semiHidden/>
+    <w:unhideWhenUsed/>
+    <w:rsid w:val="006F51C5"/>
+    <w:rPr>
+      <w:color w:val="605E5C"/>
+      <w:shd w:val="clear" w:color="auto" w:fill="E1DFDD"/>
+    </w:rPr>
+  </w:style>
+  <w:style w:type="paragraph" w:styleId="Textonotapie">
+    <w:name w:val="footnote text"/>
+    <w:basedOn w:val="Normal"/>
+    <w:link w:val="TextonotapieCar"/>
+    <w:uiPriority w:val="99"/>
+    <w:semiHidden/>
+    <w:unhideWhenUsed/>
+    <w:rsid w:val="00913164"/>
+    <w:pPr>
+      <w:spacing w:before="0" w:after="0"/>
+    </w:pPr>
+    <w:rPr>
+      <w:sz w:val="20"/>
+      <w:szCs w:val="20"/>
+    </w:rPr>
+  </w:style>
+  <w:style w:type="character" w:customStyle="1" w:styleId="TextonotapieCar">
+    <w:name w:val="Texto nota pie Car"/>
+    <w:basedOn w:val="Fuentedeprrafopredeter"/>
+    <w:link w:val="Textonotapie"/>
+    <w:uiPriority w:val="99"/>
+    <w:semiHidden/>
+    <w:rsid w:val="00913164"/>
+    <w:rPr>
+      <w:rFonts w:ascii="Times New Roman" w:hAnsi="Times New Roman" w:cs="Times New Roman"/>
+      <w:i/>
+      <w:noProof/>
+      <w:sz w:val="20"/>
+      <w:szCs w:val="20"/>
+    </w:rPr>
+  </w:style>
+  <w:style w:type="character" w:styleId="Refdenotaalpie">
+    <w:name w:val="footnote reference"/>
+    <w:basedOn w:val="Fuentedeprrafopredeter"/>
+    <w:uiPriority w:val="99"/>
+    <w:semiHidden/>
+    <w:unhideWhenUsed/>
+    <w:rsid w:val="00913164"/>
+    <w:rPr>
+      <w:vertAlign w:val="superscript"/>
+    </w:rPr>
+  </w:style>
+  <w:style w:type="character" w:styleId="Refdecomentario">
+    <w:name w:val="annotation reference"/>
+    <w:basedOn w:val="Fuentedeprrafopredeter"/>
+    <w:uiPriority w:val="99"/>
+    <w:semiHidden/>
+    <w:unhideWhenUsed/>
+    <w:rsid w:val="00177C0D"/>
+    <w:rPr>
+      <w:sz w:val="16"/>
+      <w:szCs w:val="16"/>
+    </w:rPr>
+  </w:style>
+  <w:style w:type="paragraph" w:styleId="Textocomentario">
+    <w:name w:val="annotation text"/>
+    <w:basedOn w:val="Normal"/>
+    <w:link w:val="TextocomentarioCar"/>
+    <w:uiPriority w:val="99"/>
+    <w:semiHidden/>
+    <w:unhideWhenUsed/>
+    <w:rsid w:val="00177C0D"/>
+    <w:rPr>
+      <w:sz w:val="20"/>
+      <w:szCs w:val="20"/>
+    </w:rPr>
+  </w:style>
+  <w:style w:type="character" w:customStyle="1" w:styleId="TextocomentarioCar">
+    <w:name w:val="Texto comentario Car"/>
+    <w:basedOn w:val="Fuentedeprrafopredeter"/>
+    <w:link w:val="Textocomentario"/>
+    <w:uiPriority w:val="99"/>
+    <w:semiHidden/>
+    <w:rsid w:val="00177C0D"/>
+    <w:rPr>
+      <w:rFonts w:ascii="Times New Roman" w:hAnsi="Times New Roman" w:cs="Times New Roman"/>
+      <w:i/>
+      <w:noProof/>
+      <w:sz w:val="20"/>
+      <w:szCs w:val="20"/>
+    </w:rPr>
+  </w:style>
+  <w:style w:type="paragraph" w:styleId="Asuntodelcomentario">
+    <w:name w:val="annotation subject"/>
+    <w:basedOn w:val="Textocomentario"/>
+    <w:next w:val="Textocomentario"/>
+    <w:link w:val="AsuntodelcomentarioCar"/>
+    <w:uiPriority w:val="99"/>
+    <w:semiHidden/>
+    <w:unhideWhenUsed/>
+    <w:rsid w:val="00177C0D"/>
+    <w:rPr>
+      <w:b/>
+      <w:bCs/>
+    </w:rPr>
+  </w:style>
+  <w:style w:type="character" w:customStyle="1" w:styleId="AsuntodelcomentarioCar">
+    <w:name w:val="Asunto del comentario Car"/>
+    <w:basedOn w:val="TextocomentarioCar"/>
+    <w:link w:val="Asuntodelcomentario"/>
+    <w:uiPriority w:val="99"/>
+    <w:semiHidden/>
+    <w:rsid w:val="00177C0D"/>
+    <w:rPr>
+      <w:rFonts w:ascii="Times New Roman" w:hAnsi="Times New Roman" w:cs="Times New Roman"/>
+      <w:b/>
+      <w:bCs/>
+      <w:i/>
+      <w:noProof/>
+      <w:sz w:val="20"/>
+      <w:szCs w:val="20"/>
+    </w:rPr>
+  </w:style>
+  <w:style w:type="paragraph" w:styleId="Textodeglobo">
+    <w:name w:val="Balloon Text"/>
+    <w:basedOn w:val="Normal"/>
+    <w:link w:val="TextodegloboCar"/>
+    <w:uiPriority w:val="99"/>
+    <w:semiHidden/>
+    <w:unhideWhenUsed/>
+    <w:rsid w:val="00177C0D"/>
+    <w:pPr>
+      <w:spacing w:before="0" w:after="0"/>
+    </w:pPr>
+    <w:rPr>
+      <w:rFonts w:ascii="Segoe UI" w:hAnsi="Segoe UI" w:cs="Segoe UI"/>
+      <w:sz w:val="18"/>
+      <w:szCs w:val="18"/>
+    </w:rPr>
+  </w:style>
+  <w:style w:type="character" w:customStyle="1" w:styleId="TextodegloboCar">
+    <w:name w:val="Texto de globo Car"/>
+    <w:basedOn w:val="Fuentedeprrafopredeter"/>
+    <w:link w:val="Textodeglobo"/>
+    <w:uiPriority w:val="99"/>
+    <w:semiHidden/>
+    <w:rsid w:val="00177C0D"/>
+    <w:rPr>
+      <w:rFonts w:ascii="Segoe UI" w:hAnsi="Segoe UI" w:cs="Segoe UI"/>
+      <w:i/>
+      <w:noProof/>
+      <w:sz w:val="18"/>
+      <w:szCs w:val="18"/>
+    </w:rPr>
+  </w:style>
+  <w:style w:type="paragraph" w:customStyle="1" w:styleId="Parrafo">
+    <w:name w:val="Parrafo"/>
+    <w:basedOn w:val="Normal"/>
+    <w:link w:val="ParrafoCar"/>
+    <w:autoRedefine/>
+    <w:qFormat/>
+    <w:rsid w:val="0046607D"/>
+    <w:pPr>
+      <w:pBdr>
+        <w:top w:val="nil"/>
+        <w:left w:val="nil"/>
+        <w:bottom w:val="nil"/>
+        <w:right w:val="nil"/>
+        <w:between w:val="nil"/>
+      </w:pBdr>
+    </w:pPr>
+    <w:rPr>
+      <w:rFonts w:eastAsia="Times New Roman"/>
+      <w:color w:val="000000"/>
+      <w:lang w:eastAsia="es-ES"/>
+    </w:rPr>
+  </w:style>
+  <w:style w:type="character" w:customStyle="1" w:styleId="ParrafoCar">
+    <w:name w:val="Parrafo Car"/>
+    <w:basedOn w:val="Fuentedeprrafopredeter"/>
+    <w:link w:val="Parrafo"/>
+    <w:rsid w:val="0046607D"/>
+    <w:rPr>
+      <w:rFonts w:ascii="Times New Roman" w:eastAsia="Times New Roman" w:hAnsi="Times New Roman" w:cs="Times New Roman"/>
+      <w:i/>
+      <w:noProof/>
+      <w:color w:val="000000"/>
+      <w:sz w:val="24"/>
+      <w:szCs w:val="24"/>
+      <w:lang w:eastAsia="es-ES"/>
+    </w:rPr>
+  </w:style>
 </w:styles>
 </file>
 

</xml_diff>